<commit_message>
v4.0 - Responsive mobile + accès WiFi + modèles Word
</commit_message>
<xml_diff>
--- a/Mémo.docx
+++ b/Mémo.docx
@@ -9,24 +9,16 @@
     </w:p>
     <w:p>
       <w:proofErr w:type="spellStart"/>
-      <w:proofErr w:type="gramStart"/>
       <w:r>
         <w:t>bash</w:t>
       </w:r>
       <w:proofErr w:type="spellEnd"/>
-      <w:proofErr w:type="gramEnd"/>
-    </w:p>
-    <w:p>
-      <w:proofErr w:type="gramStart"/>
-      <w:r>
-        <w:t>git</w:t>
-      </w:r>
-      <w:proofErr w:type="gramEnd"/>
-      <w:r>
-        <w:t xml:space="preserve"> </w:t>
+    </w:p>
+    <w:p>
+      <w:r>
+        <w:t xml:space="preserve">git </w:t>
       </w:r>
       <w:proofErr w:type="spellStart"/>
-      <w:proofErr w:type="gramStart"/>
       <w:r>
         <w:t>add</w:t>
       </w:r>
@@ -34,26 +26,15 @@
       <w:r>
         <w:t xml:space="preserve"> .</w:t>
       </w:r>
-      <w:proofErr w:type="gramEnd"/>
-    </w:p>
-    <w:p>
-      <w:proofErr w:type="gramStart"/>
-      <w:r>
-        <w:t>git</w:t>
-      </w:r>
-      <w:proofErr w:type="gramEnd"/>
-      <w:r>
-        <w:t xml:space="preserve"> commit -m "ton message"</w:t>
-      </w:r>
-    </w:p>
-    <w:p>
-      <w:proofErr w:type="gramStart"/>
-      <w:r>
-        <w:t>git</w:t>
-      </w:r>
-      <w:proofErr w:type="gramEnd"/>
-      <w:r>
-        <w:t xml:space="preserve"> push</w:t>
+    </w:p>
+    <w:p>
+      <w:r>
+        <w:t>git commit -m "ton message"</w:t>
+      </w:r>
+    </w:p>
+    <w:p>
+      <w:r>
+        <w:t>git push</w:t>
       </w:r>
     </w:p>
     <w:p>
@@ -94,6 +75,7 @@
       </w:r>
     </w:p>
     <w:p/>
+    <w:p/>
     <w:p>
       <w:r>
         <w:t xml:space="preserve">Et pour lancer l’appli : </w:t>
@@ -101,9 +83,754 @@
     </w:p>
     <w:p>
       <w:r>
-        <w:t>C:\Users\Admin\Documents\PROG\PYTHON\Herbier_App&gt;python app.py → http://localhost:5000</w:t>
-      </w:r>
-    </w:p>
+        <w:t xml:space="preserve">C:\Users\Admin\Documents\PROG\PYTHON\Herbier_App&gt;python app.py → </w:t>
+      </w:r>
+      <w:hyperlink r:id="rId5" w:history="1">
+        <w:r>
+          <w:rPr>
+            <w:rStyle w:val="Lienhypertexte"/>
+          </w:rPr>
+          <w:t>http://localhost:5000</w:t>
+        </w:r>
+      </w:hyperlink>
+    </w:p>
+    <w:p/>
+    <w:p>
+      <w:r>
+        <w:t>Pour les fiches, tu as bien compris ! Voilà comment ça marche concrètement :</w:t>
+      </w:r>
+    </w:p>
+    <w:p/>
+    <w:p>
+      <w:r>
+        <w:t>**Le cycle complet :**</w:t>
+      </w:r>
+    </w:p>
+    <w:p>
+      <w:r>
+        <w:t>```</w:t>
+      </w:r>
+    </w:p>
+    <w:p>
+      <w:r>
+        <w:t>Tu crées un fichier Word    →   Tu le déposes dans    →   Tu cliques</w:t>
+      </w:r>
+    </w:p>
+    <w:p>
+      <w:r>
+        <w:t xml:space="preserve">"Ortie.docx"                    </w:t>
+      </w:r>
+      <w:proofErr w:type="spellStart"/>
+      <w:r>
+        <w:t>Herbier_app</w:t>
+      </w:r>
+      <w:proofErr w:type="spellEnd"/>
+      <w:r>
+        <w:t>/fiches/       "</w:t>
+      </w:r>
+      <w:r>
+        <w:rPr>
+          <w:rFonts w:ascii="Segoe UI Emoji" w:hAnsi="Segoe UI Emoji" w:cs="Segoe UI Emoji"/>
+        </w:rPr>
+        <w:t>📂</w:t>
+      </w:r>
+      <w:r>
+        <w:t xml:space="preserve"> Importer fiches"</w:t>
+      </w:r>
+    </w:p>
+    <w:p>
+      <w:r>
+        <w:t>avec les labels                                            → la fiche apparaît</w:t>
+      </w:r>
+    </w:p>
+    <w:p>
+      <w:r>
+        <w:t>Nom commun: Ortie                                          dans l'app !</w:t>
+      </w:r>
+    </w:p>
+    <w:p>
+      <w:r>
+        <w:t>Type: plante brute</w:t>
+      </w:r>
+    </w:p>
+    <w:p>
+      <w:r>
+        <w:t>Propriétés: ...</w:t>
+      </w:r>
+    </w:p>
+    <w:p>
+      <w:r>
+        <w:t>```</w:t>
+      </w:r>
+    </w:p>
+    <w:p/>
+    <w:p>
+      <w:r>
+        <w:t>**Pour créer une fiche Word**, tu ouvres Word, tu tapes simplement comme ça — pas de mise en forme, juste du texte brut :</w:t>
+      </w:r>
+    </w:p>
+    <w:p>
+      <w:r>
+        <w:t>```</w:t>
+      </w:r>
+    </w:p>
+    <w:p>
+      <w:r>
+        <w:t>Nom commun: Ortie</w:t>
+      </w:r>
+    </w:p>
+    <w:p>
+      <w:r>
+        <w:lastRenderedPageBreak/>
+        <w:t xml:space="preserve">Nom scientifique: Urtica </w:t>
+      </w:r>
+      <w:proofErr w:type="spellStart"/>
+      <w:r>
+        <w:t>dioica</w:t>
+      </w:r>
+      <w:proofErr w:type="spellEnd"/>
+    </w:p>
+    <w:p>
+      <w:r>
+        <w:t>Type: plante brute</w:t>
+      </w:r>
+    </w:p>
+    <w:p>
+      <w:r>
+        <w:t>Biologique: oui</w:t>
+      </w:r>
+    </w:p>
+    <w:p>
+      <w:r>
+        <w:t>Partie utilisée: Feuilles</w:t>
+      </w:r>
+    </w:p>
+    <w:p>
+      <w:r>
+        <w:t>Propriétés: Diurétique, reminéralisant...</w:t>
+      </w:r>
+    </w:p>
+    <w:p>
+      <w:r>
+        <w:t>Contre-indications: ...</w:t>
+      </w:r>
+    </w:p>
+    <w:p>
+      <w:r>
+        <w:t>Distributeur: Sana Gaïa</w:t>
+      </w:r>
+    </w:p>
+    <w:p>
+      <w:r>
+        <w:t>Prix: 8,50 €</w:t>
+      </w:r>
+    </w:p>
+    <w:p>
+      <w:r>
+        <w:t>Tu sauvegardes en .docx et tu le déposes dans fiches/.</w:t>
+      </w:r>
+    </w:p>
+    <w:p/>
+    <w:p>
+      <w:r>
+        <w:t xml:space="preserve">Voilà ton modèle Word ! </w:t>
+      </w:r>
+      <w:r>
+        <w:rPr>
+          <w:rFonts w:ascii="Segoe UI Emoji" w:hAnsi="Segoe UI Emoji" w:cs="Segoe UI Emoji"/>
+        </w:rPr>
+        <w:t>🎉</w:t>
+      </w:r>
+    </w:p>
+    <w:p>
+      <w:r>
+        <w:rPr>
+          <w:b/>
+          <w:bCs/>
+        </w:rPr>
+        <w:t>Comment l'utiliser :</w:t>
+      </w:r>
+    </w:p>
+    <w:p>
+      <w:pPr>
+        <w:numPr>
+          <w:ilvl w:val="0"/>
+          <w:numId w:val="1"/>
+        </w:numPr>
+      </w:pPr>
+      <w:r>
+        <w:t>Ouvre MODELE_complement.docx dans Word</w:t>
+      </w:r>
+    </w:p>
+    <w:p>
+      <w:pPr>
+        <w:numPr>
+          <w:ilvl w:val="0"/>
+          <w:numId w:val="1"/>
+        </w:numPr>
+      </w:pPr>
+      <w:r>
+        <w:rPr>
+          <w:b/>
+          <w:bCs/>
+        </w:rPr>
+        <w:t>Sauvegarde-le tout de suite sous un nouveau nom</w:t>
+      </w:r>
+      <w:r>
+        <w:t xml:space="preserve"> — ex: Shilajit_Premium.docx — pour garder le modèle vierge</w:t>
+      </w:r>
+    </w:p>
+    <w:p>
+      <w:pPr>
+        <w:numPr>
+          <w:ilvl w:val="0"/>
+          <w:numId w:val="1"/>
+        </w:numPr>
+      </w:pPr>
+      <w:r>
+        <w:t>Remplis les champs après les : (le champ Type: complément est en rouge — ne pas le modifier !)</w:t>
+      </w:r>
+    </w:p>
+    <w:p>
+      <w:pPr>
+        <w:numPr>
+          <w:ilvl w:val="0"/>
+          <w:numId w:val="1"/>
+        </w:numPr>
+      </w:pPr>
+      <w:r>
+        <w:t xml:space="preserve">Sauvegarde en .docx dans </w:t>
+      </w:r>
+      <w:proofErr w:type="spellStart"/>
+      <w:r>
+        <w:t>Herbier_app</w:t>
+      </w:r>
+      <w:proofErr w:type="spellEnd"/>
+      <w:r>
+        <w:t>/fiches/</w:t>
+      </w:r>
+    </w:p>
+    <w:p>
+      <w:pPr>
+        <w:numPr>
+          <w:ilvl w:val="0"/>
+          <w:numId w:val="1"/>
+        </w:numPr>
+      </w:pPr>
+      <w:r>
+        <w:t xml:space="preserve">Clique sur </w:t>
+      </w:r>
+      <w:r>
+        <w:rPr>
+          <w:b/>
+          <w:bCs/>
+        </w:rPr>
+        <w:t>"</w:t>
+      </w:r>
+      <w:r>
+        <w:rPr>
+          <w:rFonts w:ascii="Segoe UI Emoji" w:hAnsi="Segoe UI Emoji" w:cs="Segoe UI Emoji"/>
+          <w:b/>
+          <w:bCs/>
+        </w:rPr>
+        <w:t>📂</w:t>
+      </w:r>
+      <w:r>
+        <w:rPr>
+          <w:b/>
+          <w:bCs/>
+        </w:rPr>
+        <w:t xml:space="preserve"> Importer fiches"</w:t>
+      </w:r>
+      <w:r>
+        <w:t xml:space="preserve"> dans l'app</w:t>
+      </w:r>
+    </w:p>
+    <w:p/>
+    <w:p>
+      <w:r>
+        <w:t>***&gt;&gt;&gt;&gt;&gt;&gt;&gt;&gt;&gt;&gt;&gt;tel</w:t>
+      </w:r>
+    </w:p>
+    <w:p>
+      <w:r>
+        <w:t xml:space="preserve">Go pour les 3 modèles ! Et pour le téléphone — oui, absolument, c'est même l'un des grands avantages d'avoir choisi Flask + web. On en parle après les modèles. </w:t>
+      </w:r>
+      <w:r>
+        <w:rPr>
+          <w:rFonts w:ascii="Segoe UI Emoji" w:hAnsi="Segoe UI Emoji" w:cs="Segoe UI Emoji"/>
+        </w:rPr>
+        <w:t>😊</w:t>
+      </w:r>
+      <w:r>
+        <w:t xml:space="preserve">Les 4 modèles sont prêts ! </w:t>
+      </w:r>
+      <w:r>
+        <w:rPr>
+          <w:rFonts w:ascii="Segoe UI Emoji" w:hAnsi="Segoe UI Emoji" w:cs="Segoe UI Emoji"/>
+        </w:rPr>
+        <w:t>🌿💊💧🌱</w:t>
+      </w:r>
+    </w:p>
+    <w:p>
+      <w:r>
+        <w:pict w14:anchorId="224FC764">
+          <v:rect id="_x0000_i1031" style="width:0;height:1.5pt" o:hralign="center" o:hrstd="t" o:hr="t" fillcolor="#a0a0a0" stroked="f"/>
+        </w:pict>
+      </w:r>
+    </w:p>
+    <w:p>
+      <w:r>
+        <w:rPr>
+          <w:b/>
+          <w:bCs/>
+        </w:rPr>
+        <w:t>Pour le téléphone</w:t>
+      </w:r>
+      <w:r>
+        <w:t xml:space="preserve"> — bonne nouvelle : c'est tout à fait faisable, et même prévu dans l'architecture Flask qu'on a choisie ! Voilà les options :</w:t>
+      </w:r>
+    </w:p>
+    <w:p>
+      <w:r>
+        <w:rPr>
+          <w:b/>
+          <w:bCs/>
+        </w:rPr>
+        <w:t>Option A — Réseau local (le plus simple, zéro coût)</w:t>
+      </w:r>
+      <w:r>
+        <w:t xml:space="preserve"> Ton PC et ton téléphone sont sur le même </w:t>
+      </w:r>
+      <w:proofErr w:type="spellStart"/>
+      <w:r>
+        <w:t>WiFi</w:t>
+      </w:r>
+      <w:proofErr w:type="spellEnd"/>
+      <w:r>
+        <w:t>. Tu modifies une ligne dans app.py :</w:t>
+      </w:r>
+    </w:p>
+    <w:p>
+      <w:proofErr w:type="spellStart"/>
+      <w:r>
+        <w:t>app.run</w:t>
+      </w:r>
+      <w:proofErr w:type="spellEnd"/>
+      <w:r>
+        <w:t>(</w:t>
+      </w:r>
+      <w:proofErr w:type="spellStart"/>
+      <w:r>
+        <w:t>debug</w:t>
+      </w:r>
+      <w:proofErr w:type="spellEnd"/>
+      <w:r>
+        <w:t>=False, host="0.0.0.0", port=5000)</w:t>
+      </w:r>
+    </w:p>
+    <w:p>
+      <w:r>
+        <w:lastRenderedPageBreak/>
+        <w:t>→ Tu trouves l'IP de ton PC (ex: 192.168.1.42) et depuis ton tel tu tapes http://192.168.1.42:5000. L'app s'affiche dans le navigateur du téléphone. C'est déjà utilisable mais l'interface n'est pas encore optimisée pour les petits écrans.</w:t>
+      </w:r>
+    </w:p>
+    <w:p>
+      <w:r>
+        <w:rPr>
+          <w:b/>
+          <w:bCs/>
+        </w:rPr>
+        <w:t>Option B — Accessible partout (</w:t>
+      </w:r>
+      <w:proofErr w:type="spellStart"/>
+      <w:r>
+        <w:rPr>
+          <w:b/>
+          <w:bCs/>
+        </w:rPr>
+        <w:t>ngrok</w:t>
+      </w:r>
+      <w:proofErr w:type="spellEnd"/>
+      <w:r>
+        <w:rPr>
+          <w:b/>
+          <w:bCs/>
+        </w:rPr>
+        <w:t>)</w:t>
+      </w:r>
+      <w:r>
+        <w:t xml:space="preserve"> Un petit outil gratuit qui crée un tunnel sécurisé depuis internet vers ton PC. Tu peux accéder à l'app depuis n'importe où, même en 4G.</w:t>
+      </w:r>
+    </w:p>
+    <w:p>
+      <w:r>
+        <w:rPr>
+          <w:b/>
+          <w:bCs/>
+        </w:rPr>
+        <w:t>Option C — Hébergement en ligne (</w:t>
+      </w:r>
+      <w:proofErr w:type="spellStart"/>
+      <w:r>
+        <w:rPr>
+          <w:b/>
+          <w:bCs/>
+        </w:rPr>
+        <w:t>PythonAnywhere</w:t>
+      </w:r>
+      <w:proofErr w:type="spellEnd"/>
+      <w:r>
+        <w:rPr>
+          <w:b/>
+          <w:bCs/>
+        </w:rPr>
+        <w:t>, Railway...)</w:t>
+      </w:r>
+      <w:r>
+        <w:t xml:space="preserve"> L'app tourne sur un vrai serveur, accessible 24h/24 depuis n'importe quel appareil. Gratuit pour un petit usage.</w:t>
+      </w:r>
+    </w:p>
+    <w:p>
+      <w:r>
+        <w:t xml:space="preserve">Dans tous les cas il faudra aussi </w:t>
+      </w:r>
+      <w:r>
+        <w:rPr>
+          <w:b/>
+          <w:bCs/>
+        </w:rPr>
+        <w:t>adapter l'interface</w:t>
+      </w:r>
+      <w:r>
+        <w:t xml:space="preserve"> pour les petits écrans — c'est du CSS responsive, quelques heures de travail. L'app est déjà bien structurée pour ça.</w:t>
+      </w:r>
+    </w:p>
+    <w:p>
+      <w:r>
+        <w:t>&lt;&lt;&lt;&lt;&lt;&lt;&lt;&lt;*****************</w:t>
+      </w:r>
+    </w:p>
+    <w:p/>
+    <w:p>
+      <w:r>
+        <w:t xml:space="preserve">Parfait, c'est la plus simple et la plus sécurisée — tes données restent sur ton PC, rien ne sort sur internet. </w:t>
+      </w:r>
+      <w:r>
+        <w:rPr>
+          <w:rFonts w:ascii="Segoe UI Emoji" w:hAnsi="Segoe UI Emoji" w:cs="Segoe UI Emoji"/>
+        </w:rPr>
+        <w:t>👍</w:t>
+      </w:r>
+    </w:p>
+    <w:p>
+      <w:r>
+        <w:t>Deux choses à faire : modifier app.py et rendre l'interface responsive pour les petits écrans.</w:t>
+      </w:r>
+    </w:p>
+    <w:p>
+      <w:r>
+        <w:t>Modifier le lancement Flask pour écouter sur le réseau local</w:t>
+      </w:r>
+    </w:p>
+    <w:p>
+      <w:r>
+        <w:t>Modifier le lancement Flask pour écouter sur le réseau local</w:t>
+      </w:r>
+    </w:p>
+    <w:p>
+      <w:r>
+        <w:t>Modifier le lancement Flask pour écouter sur le réseau local</w:t>
+      </w:r>
+    </w:p>
+    <w:p>
+      <w:r>
+        <w:t>app.py+7-4</w:t>
+      </w:r>
+    </w:p>
+    <w:p>
+      <w:r>
+        <w:t>Terminé</w:t>
+      </w:r>
+    </w:p>
+    <w:p>
+      <w:r>
+        <w:t>Maintenant le responsive dans base.html et index.html :</w:t>
+      </w:r>
+    </w:p>
+    <w:p>
+      <w:r>
+        <w:t>Exécuté 3 commandes, a consulté 2 fichiers, fichier modifié</w:t>
+      </w:r>
+    </w:p>
+    <w:p>
+      <w:r>
+        <w:t>Exécuté 3 commandes, a consulté 2 fichiers, fichier modifié</w:t>
+      </w:r>
+    </w:p>
+    <w:p>
+      <w:r>
+        <w:t>Voir la fin du bloc style dans base.html</w:t>
+      </w:r>
+    </w:p>
+    <w:p>
+      <w:r>
+        <w:t>Voir la fin du CSS dans base.html</w:t>
+      </w:r>
+    </w:p>
+    <w:p>
+      <w:r>
+        <w:t>Ajouter le CSS responsive mobile dans base.html</w:t>
+      </w:r>
+    </w:p>
+    <w:p>
+      <w:r>
+        <w:t xml:space="preserve">Injection du CSS responsive dans base.html via </w:t>
+      </w:r>
+      <w:proofErr w:type="spellStart"/>
+      <w:r>
+        <w:t>sed</w:t>
+      </w:r>
+      <w:proofErr w:type="spellEnd"/>
+    </w:p>
+    <w:p>
+      <w:r>
+        <w:t>Script</w:t>
+      </w:r>
+    </w:p>
+    <w:p>
+      <w:r>
+        <w:t>Vérification que le responsive est bien injecté</w:t>
+      </w:r>
+    </w:p>
+    <w:p>
+      <w:r>
+        <w:t>Script</w:t>
+      </w:r>
+    </w:p>
+    <w:p>
+      <w:r>
+        <w:t>Vérification alternative</w:t>
+      </w:r>
+    </w:p>
+    <w:p>
+      <w:r>
+        <w:lastRenderedPageBreak/>
+        <w:t>Script</w:t>
+      </w:r>
+    </w:p>
+    <w:p>
+      <w:r>
+        <w:t>Terminé</w:t>
+      </w:r>
+    </w:p>
+    <w:p>
+      <w:r>
+        <w:t xml:space="preserve">Le </w:t>
+      </w:r>
+      <w:proofErr w:type="spellStart"/>
+      <w:r>
+        <w:t>sed</w:t>
+      </w:r>
+      <w:proofErr w:type="spellEnd"/>
+      <w:r>
+        <w:t xml:space="preserve"> n'a pas fonctionné. Je vais réécrire base.html directement :</w:t>
+      </w:r>
+    </w:p>
+    <w:p>
+      <w:r>
+        <w:t>Exécuté 3 commandes, consulté un fichier, lu un fichier</w:t>
+      </w:r>
+    </w:p>
+    <w:p>
+      <w:r>
+        <w:t>Exécuté 3 commandes, consulté un fichier, lu un fichier</w:t>
+      </w:r>
+    </w:p>
+    <w:p>
+      <w:r>
+        <w:t>Lire base.html entier pour le réécrire avec responsive</w:t>
+      </w:r>
+    </w:p>
+    <w:p>
+      <w:r>
+        <w:t>Réécriture complète de base.html avec responsive</w:t>
+      </w:r>
+    </w:p>
+    <w:p>
+      <w:r>
+        <w:t>Script</w:t>
+      </w:r>
+    </w:p>
+    <w:p>
+      <w:r>
+        <w:t>Vérification du responsive</w:t>
+      </w:r>
+    </w:p>
+    <w:p>
+      <w:r>
+        <w:t>Script</w:t>
+      </w:r>
+    </w:p>
+    <w:p>
+      <w:r>
+        <w:t>Copie vers outputs</w:t>
+      </w:r>
+    </w:p>
+    <w:p>
+      <w:r>
+        <w:t>Script</w:t>
+      </w:r>
+    </w:p>
+    <w:p>
+      <w:proofErr w:type="spellStart"/>
+      <w:r>
+        <w:t>Presented</w:t>
+      </w:r>
+      <w:proofErr w:type="spellEnd"/>
+      <w:r>
+        <w:t xml:space="preserve"> 2 files</w:t>
+      </w:r>
+    </w:p>
+    <w:p>
+      <w:r>
+        <w:t>Terminé</w:t>
+      </w:r>
+    </w:p>
+    <w:p>
+      <w:r>
+        <w:t>Remplace ces 2 fichiers. Voilà ce qu'on a fait :</w:t>
+      </w:r>
+    </w:p>
+    <w:p>
+      <w:r>
+        <w:rPr>
+          <w:b/>
+          <w:bCs/>
+        </w:rPr>
+        <w:t>app.py</w:t>
+      </w:r>
+      <w:r>
+        <w:t xml:space="preserve"> → écoute maintenant sur 0.0.0.0 = accessible depuis tout le réseau </w:t>
+      </w:r>
+      <w:proofErr w:type="spellStart"/>
+      <w:r>
+        <w:t>WiFi</w:t>
+      </w:r>
+      <w:proofErr w:type="spellEnd"/>
+    </w:p>
+    <w:p>
+      <w:r>
+        <w:rPr>
+          <w:b/>
+          <w:bCs/>
+        </w:rPr>
+        <w:t>base.html</w:t>
+      </w:r>
+      <w:r>
+        <w:t xml:space="preserve"> → responsive complet :</w:t>
+      </w:r>
+    </w:p>
+    <w:p>
+      <w:pPr>
+        <w:numPr>
+          <w:ilvl w:val="0"/>
+          <w:numId w:val="2"/>
+        </w:numPr>
+      </w:pPr>
+      <w:r>
+        <w:t xml:space="preserve">En dessous de 768px (tablette/téléphone) : </w:t>
+      </w:r>
+      <w:proofErr w:type="spellStart"/>
+      <w:r>
+        <w:t>nav</w:t>
+      </w:r>
+      <w:proofErr w:type="spellEnd"/>
+      <w:r>
+        <w:t xml:space="preserve"> compacte, grilles en colonne unique, champs plein largeur, font-size 1rem (évite le zoom auto sur iOS)</w:t>
+      </w:r>
+    </w:p>
+    <w:p>
+      <w:pPr>
+        <w:numPr>
+          <w:ilvl w:val="0"/>
+          <w:numId w:val="2"/>
+        </w:numPr>
+      </w:pPr>
+      <w:r>
+        <w:t xml:space="preserve">En dessous de 380px (iPhone SE) : </w:t>
+      </w:r>
+      <w:proofErr w:type="spellStart"/>
+      <w:r>
+        <w:t>nav</w:t>
+      </w:r>
+      <w:proofErr w:type="spellEnd"/>
+      <w:r>
+        <w:t xml:space="preserve"> ultra-compacte</w:t>
+      </w:r>
+    </w:p>
+    <w:p>
+      <w:r>
+        <w:rPr>
+          <w:b/>
+          <w:bCs/>
+        </w:rPr>
+        <w:t>Pour accéder depuis ton téléphone :</w:t>
+      </w:r>
+    </w:p>
+    <w:p>
+      <w:pPr>
+        <w:numPr>
+          <w:ilvl w:val="0"/>
+          <w:numId w:val="3"/>
+        </w:numPr>
+      </w:pPr>
+      <w:r>
+        <w:t>Lance python app.py sur ton PC</w:t>
+      </w:r>
+    </w:p>
+    <w:p>
+      <w:pPr>
+        <w:numPr>
+          <w:ilvl w:val="0"/>
+          <w:numId w:val="3"/>
+        </w:numPr>
+      </w:pPr>
+      <w:r>
+        <w:t>Sur ton PC, ouvre un terminal et tape ipconfig → note l'</w:t>
+      </w:r>
+      <w:r>
+        <w:rPr>
+          <w:b/>
+          <w:bCs/>
+        </w:rPr>
+        <w:t>Adresse IPv4</w:t>
+      </w:r>
+      <w:r>
+        <w:t xml:space="preserve"> (ex: 192.168.1.42)</w:t>
+      </w:r>
+    </w:p>
+    <w:p>
+      <w:pPr>
+        <w:numPr>
+          <w:ilvl w:val="0"/>
+          <w:numId w:val="3"/>
+        </w:numPr>
+      </w:pPr>
+      <w:r>
+        <w:t xml:space="preserve">Sur ton téléphone (même </w:t>
+      </w:r>
+      <w:proofErr w:type="spellStart"/>
+      <w:r>
+        <w:t>WiFi</w:t>
+      </w:r>
+      <w:proofErr w:type="spellEnd"/>
+      <w:r>
+        <w:t>) → ouvre le navigateur → tape http://192.168.1.42:5000</w:t>
+      </w:r>
+    </w:p>
+    <w:p/>
+    <w:p/>
     <w:sectPr>
       <w:pgSz w:w="11906" w:h="16838"/>
       <w:pgMar w:top="1417" w:right="1417" w:bottom="1417" w:left="1417" w:header="708" w:footer="708" w:gutter="0"/>
@@ -112,6 +839,395 @@
     </w:sectPr>
   </w:body>
 </w:document>
+</file>
+
+<file path=word/numbering.xml><?xml version="1.0" encoding="utf-8"?>
+<w:numbering xmlns:wpc="http://schemas.microsoft.com/office/word/2010/wordprocessingCanvas" xmlns:cx="http://schemas.microsoft.com/office/drawing/2014/chartex" xmlns:cx1="http://schemas.microsoft.com/office/drawing/2015/9/8/chartex" xmlns:cx2="http://schemas.microsoft.com/office/drawing/2015/10/21/chartex" xmlns:cx3="http://schemas.microsoft.com/office/drawing/2016/5/9/chartex" xmlns:cx4="http://schemas.microsoft.com/office/drawing/2016/5/10/chartex" xmlns:cx5="http://schemas.microsoft.com/office/drawing/2016/5/11/chartex" xmlns:cx6="http://schemas.microsoft.com/office/drawing/2016/5/12/chartex" xmlns:cx7="http://schemas.microsoft.com/office/drawing/2016/5/13/chartex" xmlns:cx8="http://schemas.microsoft.com/office/drawing/2016/5/14/chartex" xmlns:mc="http://schemas.openxmlformats.org/markup-compatibility/2006" xmlns:aink="http://schemas.microsoft.com/office/drawing/2016/ink" xmlns:am3d="http://schemas.microsoft.com/office/drawing/2017/model3d" xmlns:o="urn:schemas-microsoft-com:office:office" xmlns:oel="http://schemas.microsoft.com/office/2019/extlst" xmlns:r="http://schemas.openxmlformats.org/officeDocument/2006/relationships" xmlns:m="http://schemas.openxmlformats.org/officeDocument/2006/math" xmlns:v="urn:schemas-microsoft-com:vml" xmlns:wp14="http://schemas.microsoft.com/office/word/2010/wordprocessingDrawing" xmlns:wp="http://schemas.openxmlformats.org/drawingml/2006/wordprocessingDrawing" xmlns:w10="urn:schemas-microsoft-com:office:word" xmlns:w="http://schemas.openxmlformats.org/wordprocessingml/2006/main" xmlns:w14="http://schemas.microsoft.com/office/word/2010/wordml" xmlns:w15="http://schemas.microsoft.com/office/word/2012/wordml" xmlns:w16cex="http://schemas.microsoft.com/office/word/2018/wordml/cex" xmlns:w16cid="http://schemas.microsoft.com/office/word/2016/wordml/cid" xmlns:w16="http://schemas.microsoft.com/office/word/2018/wordml" xmlns:w16du="http://schemas.microsoft.com/office/word/2023/wordml/word16du" xmlns:w16sdtdh="http://schemas.microsoft.com/office/word/2020/wordml/sdtdatahash" xmlns:w16sdtfl="http://schemas.microsoft.com/office/word/2024/wordml/sdtformatlock" xmlns:w16se="http://schemas.microsoft.com/office/word/2015/wordml/symex" xmlns:wpg="http://schemas.microsoft.com/office/word/2010/wordprocessingGroup" xmlns:wpi="http://schemas.microsoft.com/office/word/2010/wordprocessingInk" xmlns:wne="http://schemas.microsoft.com/office/word/2006/wordml" xmlns:wps="http://schemas.microsoft.com/office/word/2010/wordprocessingShape" mc:Ignorable="w14 w15 w16se w16cid w16 w16cex w16sdtdh w16sdtfl w16du wp14">
+  <w:abstractNum w:abstractNumId="0" w15:restartNumberingAfterBreak="0">
+    <w:nsid w:val="06D83EA7"/>
+    <w:multiLevelType w:val="multilevel"/>
+    <w:tmpl w:val="B936D084"/>
+    <w:lvl w:ilvl="0">
+      <w:start w:val="1"/>
+      <w:numFmt w:val="decimal"/>
+      <w:lvlText w:val="%1."/>
+      <w:lvlJc w:val="left"/>
+      <w:pPr>
+        <w:tabs>
+          <w:tab w:val="num" w:pos="720"/>
+        </w:tabs>
+        <w:ind w:left="720" w:hanging="360"/>
+      </w:pPr>
+    </w:lvl>
+    <w:lvl w:ilvl="1" w:tentative="1">
+      <w:start w:val="1"/>
+      <w:numFmt w:val="decimal"/>
+      <w:lvlText w:val="%2."/>
+      <w:lvlJc w:val="left"/>
+      <w:pPr>
+        <w:tabs>
+          <w:tab w:val="num" w:pos="1440"/>
+        </w:tabs>
+        <w:ind w:left="1440" w:hanging="360"/>
+      </w:pPr>
+    </w:lvl>
+    <w:lvl w:ilvl="2" w:tentative="1">
+      <w:start w:val="1"/>
+      <w:numFmt w:val="decimal"/>
+      <w:lvlText w:val="%3."/>
+      <w:lvlJc w:val="left"/>
+      <w:pPr>
+        <w:tabs>
+          <w:tab w:val="num" w:pos="2160"/>
+        </w:tabs>
+        <w:ind w:left="2160" w:hanging="360"/>
+      </w:pPr>
+    </w:lvl>
+    <w:lvl w:ilvl="3" w:tentative="1">
+      <w:start w:val="1"/>
+      <w:numFmt w:val="decimal"/>
+      <w:lvlText w:val="%4."/>
+      <w:lvlJc w:val="left"/>
+      <w:pPr>
+        <w:tabs>
+          <w:tab w:val="num" w:pos="2880"/>
+        </w:tabs>
+        <w:ind w:left="2880" w:hanging="360"/>
+      </w:pPr>
+    </w:lvl>
+    <w:lvl w:ilvl="4" w:tentative="1">
+      <w:start w:val="1"/>
+      <w:numFmt w:val="decimal"/>
+      <w:lvlText w:val="%5."/>
+      <w:lvlJc w:val="left"/>
+      <w:pPr>
+        <w:tabs>
+          <w:tab w:val="num" w:pos="3600"/>
+        </w:tabs>
+        <w:ind w:left="3600" w:hanging="360"/>
+      </w:pPr>
+    </w:lvl>
+    <w:lvl w:ilvl="5" w:tentative="1">
+      <w:start w:val="1"/>
+      <w:numFmt w:val="decimal"/>
+      <w:lvlText w:val="%6."/>
+      <w:lvlJc w:val="left"/>
+      <w:pPr>
+        <w:tabs>
+          <w:tab w:val="num" w:pos="4320"/>
+        </w:tabs>
+        <w:ind w:left="4320" w:hanging="360"/>
+      </w:pPr>
+    </w:lvl>
+    <w:lvl w:ilvl="6" w:tentative="1">
+      <w:start w:val="1"/>
+      <w:numFmt w:val="decimal"/>
+      <w:lvlText w:val="%7."/>
+      <w:lvlJc w:val="left"/>
+      <w:pPr>
+        <w:tabs>
+          <w:tab w:val="num" w:pos="5040"/>
+        </w:tabs>
+        <w:ind w:left="5040" w:hanging="360"/>
+      </w:pPr>
+    </w:lvl>
+    <w:lvl w:ilvl="7" w:tentative="1">
+      <w:start w:val="1"/>
+      <w:numFmt w:val="decimal"/>
+      <w:lvlText w:val="%8."/>
+      <w:lvlJc w:val="left"/>
+      <w:pPr>
+        <w:tabs>
+          <w:tab w:val="num" w:pos="5760"/>
+        </w:tabs>
+        <w:ind w:left="5760" w:hanging="360"/>
+      </w:pPr>
+    </w:lvl>
+    <w:lvl w:ilvl="8" w:tentative="1">
+      <w:start w:val="1"/>
+      <w:numFmt w:val="decimal"/>
+      <w:lvlText w:val="%9."/>
+      <w:lvlJc w:val="left"/>
+      <w:pPr>
+        <w:tabs>
+          <w:tab w:val="num" w:pos="6480"/>
+        </w:tabs>
+        <w:ind w:left="6480" w:hanging="360"/>
+      </w:pPr>
+    </w:lvl>
+  </w:abstractNum>
+  <w:abstractNum w:abstractNumId="1" w15:restartNumberingAfterBreak="0">
+    <w:nsid w:val="53C505F4"/>
+    <w:multiLevelType w:val="multilevel"/>
+    <w:tmpl w:val="04988884"/>
+    <w:lvl w:ilvl="0">
+      <w:start w:val="1"/>
+      <w:numFmt w:val="bullet"/>
+      <w:lvlText w:val=""/>
+      <w:lvlJc w:val="left"/>
+      <w:pPr>
+        <w:tabs>
+          <w:tab w:val="num" w:pos="720"/>
+        </w:tabs>
+        <w:ind w:left="720" w:hanging="360"/>
+      </w:pPr>
+      <w:rPr>
+        <w:rFonts w:ascii="Symbol" w:hAnsi="Symbol" w:hint="default"/>
+        <w:sz w:val="20"/>
+      </w:rPr>
+    </w:lvl>
+    <w:lvl w:ilvl="1" w:tentative="1">
+      <w:start w:val="1"/>
+      <w:numFmt w:val="bullet"/>
+      <w:lvlText w:val="o"/>
+      <w:lvlJc w:val="left"/>
+      <w:pPr>
+        <w:tabs>
+          <w:tab w:val="num" w:pos="1440"/>
+        </w:tabs>
+        <w:ind w:left="1440" w:hanging="360"/>
+      </w:pPr>
+      <w:rPr>
+        <w:rFonts w:ascii="Courier New" w:hAnsi="Courier New" w:hint="default"/>
+        <w:sz w:val="20"/>
+      </w:rPr>
+    </w:lvl>
+    <w:lvl w:ilvl="2" w:tentative="1">
+      <w:start w:val="1"/>
+      <w:numFmt w:val="bullet"/>
+      <w:lvlText w:val=""/>
+      <w:lvlJc w:val="left"/>
+      <w:pPr>
+        <w:tabs>
+          <w:tab w:val="num" w:pos="2160"/>
+        </w:tabs>
+        <w:ind w:left="2160" w:hanging="360"/>
+      </w:pPr>
+      <w:rPr>
+        <w:rFonts w:ascii="Wingdings" w:hAnsi="Wingdings" w:hint="default"/>
+        <w:sz w:val="20"/>
+      </w:rPr>
+    </w:lvl>
+    <w:lvl w:ilvl="3" w:tentative="1">
+      <w:start w:val="1"/>
+      <w:numFmt w:val="bullet"/>
+      <w:lvlText w:val=""/>
+      <w:lvlJc w:val="left"/>
+      <w:pPr>
+        <w:tabs>
+          <w:tab w:val="num" w:pos="2880"/>
+        </w:tabs>
+        <w:ind w:left="2880" w:hanging="360"/>
+      </w:pPr>
+      <w:rPr>
+        <w:rFonts w:ascii="Wingdings" w:hAnsi="Wingdings" w:hint="default"/>
+        <w:sz w:val="20"/>
+      </w:rPr>
+    </w:lvl>
+    <w:lvl w:ilvl="4" w:tentative="1">
+      <w:start w:val="1"/>
+      <w:numFmt w:val="bullet"/>
+      <w:lvlText w:val=""/>
+      <w:lvlJc w:val="left"/>
+      <w:pPr>
+        <w:tabs>
+          <w:tab w:val="num" w:pos="3600"/>
+        </w:tabs>
+        <w:ind w:left="3600" w:hanging="360"/>
+      </w:pPr>
+      <w:rPr>
+        <w:rFonts w:ascii="Wingdings" w:hAnsi="Wingdings" w:hint="default"/>
+        <w:sz w:val="20"/>
+      </w:rPr>
+    </w:lvl>
+    <w:lvl w:ilvl="5" w:tentative="1">
+      <w:start w:val="1"/>
+      <w:numFmt w:val="bullet"/>
+      <w:lvlText w:val=""/>
+      <w:lvlJc w:val="left"/>
+      <w:pPr>
+        <w:tabs>
+          <w:tab w:val="num" w:pos="4320"/>
+        </w:tabs>
+        <w:ind w:left="4320" w:hanging="360"/>
+      </w:pPr>
+      <w:rPr>
+        <w:rFonts w:ascii="Wingdings" w:hAnsi="Wingdings" w:hint="default"/>
+        <w:sz w:val="20"/>
+      </w:rPr>
+    </w:lvl>
+    <w:lvl w:ilvl="6" w:tentative="1">
+      <w:start w:val="1"/>
+      <w:numFmt w:val="bullet"/>
+      <w:lvlText w:val=""/>
+      <w:lvlJc w:val="left"/>
+      <w:pPr>
+        <w:tabs>
+          <w:tab w:val="num" w:pos="5040"/>
+        </w:tabs>
+        <w:ind w:left="5040" w:hanging="360"/>
+      </w:pPr>
+      <w:rPr>
+        <w:rFonts w:ascii="Wingdings" w:hAnsi="Wingdings" w:hint="default"/>
+        <w:sz w:val="20"/>
+      </w:rPr>
+    </w:lvl>
+    <w:lvl w:ilvl="7" w:tentative="1">
+      <w:start w:val="1"/>
+      <w:numFmt w:val="bullet"/>
+      <w:lvlText w:val=""/>
+      <w:lvlJc w:val="left"/>
+      <w:pPr>
+        <w:tabs>
+          <w:tab w:val="num" w:pos="5760"/>
+        </w:tabs>
+        <w:ind w:left="5760" w:hanging="360"/>
+      </w:pPr>
+      <w:rPr>
+        <w:rFonts w:ascii="Wingdings" w:hAnsi="Wingdings" w:hint="default"/>
+        <w:sz w:val="20"/>
+      </w:rPr>
+    </w:lvl>
+    <w:lvl w:ilvl="8" w:tentative="1">
+      <w:start w:val="1"/>
+      <w:numFmt w:val="bullet"/>
+      <w:lvlText w:val=""/>
+      <w:lvlJc w:val="left"/>
+      <w:pPr>
+        <w:tabs>
+          <w:tab w:val="num" w:pos="6480"/>
+        </w:tabs>
+        <w:ind w:left="6480" w:hanging="360"/>
+      </w:pPr>
+      <w:rPr>
+        <w:rFonts w:ascii="Wingdings" w:hAnsi="Wingdings" w:hint="default"/>
+        <w:sz w:val="20"/>
+      </w:rPr>
+    </w:lvl>
+  </w:abstractNum>
+  <w:abstractNum w:abstractNumId="2" w15:restartNumberingAfterBreak="0">
+    <w:nsid w:val="6EBD2415"/>
+    <w:multiLevelType w:val="multilevel"/>
+    <w:tmpl w:val="01268EA8"/>
+    <w:lvl w:ilvl="0">
+      <w:start w:val="1"/>
+      <w:numFmt w:val="decimal"/>
+      <w:lvlText w:val="%1."/>
+      <w:lvlJc w:val="left"/>
+      <w:pPr>
+        <w:tabs>
+          <w:tab w:val="num" w:pos="720"/>
+        </w:tabs>
+        <w:ind w:left="720" w:hanging="360"/>
+      </w:pPr>
+    </w:lvl>
+    <w:lvl w:ilvl="1" w:tentative="1">
+      <w:start w:val="1"/>
+      <w:numFmt w:val="decimal"/>
+      <w:lvlText w:val="%2."/>
+      <w:lvlJc w:val="left"/>
+      <w:pPr>
+        <w:tabs>
+          <w:tab w:val="num" w:pos="1440"/>
+        </w:tabs>
+        <w:ind w:left="1440" w:hanging="360"/>
+      </w:pPr>
+    </w:lvl>
+    <w:lvl w:ilvl="2" w:tentative="1">
+      <w:start w:val="1"/>
+      <w:numFmt w:val="decimal"/>
+      <w:lvlText w:val="%3."/>
+      <w:lvlJc w:val="left"/>
+      <w:pPr>
+        <w:tabs>
+          <w:tab w:val="num" w:pos="2160"/>
+        </w:tabs>
+        <w:ind w:left="2160" w:hanging="360"/>
+      </w:pPr>
+    </w:lvl>
+    <w:lvl w:ilvl="3" w:tentative="1">
+      <w:start w:val="1"/>
+      <w:numFmt w:val="decimal"/>
+      <w:lvlText w:val="%4."/>
+      <w:lvlJc w:val="left"/>
+      <w:pPr>
+        <w:tabs>
+          <w:tab w:val="num" w:pos="2880"/>
+        </w:tabs>
+        <w:ind w:left="2880" w:hanging="360"/>
+      </w:pPr>
+    </w:lvl>
+    <w:lvl w:ilvl="4" w:tentative="1">
+      <w:start w:val="1"/>
+      <w:numFmt w:val="decimal"/>
+      <w:lvlText w:val="%5."/>
+      <w:lvlJc w:val="left"/>
+      <w:pPr>
+        <w:tabs>
+          <w:tab w:val="num" w:pos="3600"/>
+        </w:tabs>
+        <w:ind w:left="3600" w:hanging="360"/>
+      </w:pPr>
+    </w:lvl>
+    <w:lvl w:ilvl="5" w:tentative="1">
+      <w:start w:val="1"/>
+      <w:numFmt w:val="decimal"/>
+      <w:lvlText w:val="%6."/>
+      <w:lvlJc w:val="left"/>
+      <w:pPr>
+        <w:tabs>
+          <w:tab w:val="num" w:pos="4320"/>
+        </w:tabs>
+        <w:ind w:left="4320" w:hanging="360"/>
+      </w:pPr>
+    </w:lvl>
+    <w:lvl w:ilvl="6" w:tentative="1">
+      <w:start w:val="1"/>
+      <w:numFmt w:val="decimal"/>
+      <w:lvlText w:val="%7."/>
+      <w:lvlJc w:val="left"/>
+      <w:pPr>
+        <w:tabs>
+          <w:tab w:val="num" w:pos="5040"/>
+        </w:tabs>
+        <w:ind w:left="5040" w:hanging="360"/>
+      </w:pPr>
+    </w:lvl>
+    <w:lvl w:ilvl="7" w:tentative="1">
+      <w:start w:val="1"/>
+      <w:numFmt w:val="decimal"/>
+      <w:lvlText w:val="%8."/>
+      <w:lvlJc w:val="left"/>
+      <w:pPr>
+        <w:tabs>
+          <w:tab w:val="num" w:pos="5760"/>
+        </w:tabs>
+        <w:ind w:left="5760" w:hanging="360"/>
+      </w:pPr>
+    </w:lvl>
+    <w:lvl w:ilvl="8" w:tentative="1">
+      <w:start w:val="1"/>
+      <w:numFmt w:val="decimal"/>
+      <w:lvlText w:val="%9."/>
+      <w:lvlJc w:val="left"/>
+      <w:pPr>
+        <w:tabs>
+          <w:tab w:val="num" w:pos="6480"/>
+        </w:tabs>
+        <w:ind w:left="6480" w:hanging="360"/>
+      </w:pPr>
+    </w:lvl>
+  </w:abstractNum>
+  <w:num w:numId="1" w16cid:durableId="1746417354">
+    <w:abstractNumId w:val="0"/>
+  </w:num>
+  <w:num w:numId="2" w16cid:durableId="1363047687">
+    <w:abstractNumId w:val="1"/>
+  </w:num>
+  <w:num w:numId="3" w16cid:durableId="871918777">
+    <w:abstractNumId w:val="2"/>
+  </w:num>
+</w:numbering>
 </file>
 
 <file path=word/styles.xml><?xml version="1.0" encoding="utf-8"?>
@@ -1030,6 +2146,29 @@
       <w:spacing w:val="5"/>
     </w:rPr>
   </w:style>
+  <w:style w:type="character" w:styleId="Lienhypertexte">
+    <w:name w:val="Hyperlink"/>
+    <w:basedOn w:val="Policepardfaut"/>
+    <w:uiPriority w:val="99"/>
+    <w:unhideWhenUsed/>
+    <w:rsid w:val="00530261"/>
+    <w:rPr>
+      <w:color w:val="0563C1" w:themeColor="hyperlink"/>
+      <w:u w:val="single"/>
+    </w:rPr>
+  </w:style>
+  <w:style w:type="character" w:styleId="Mentionnonrsolue">
+    <w:name w:val="Unresolved Mention"/>
+    <w:basedOn w:val="Policepardfaut"/>
+    <w:uiPriority w:val="99"/>
+    <w:semiHidden/>
+    <w:unhideWhenUsed/>
+    <w:rsid w:val="00530261"/>
+    <w:rPr>
+      <w:color w:val="605E5C"/>
+      <w:shd w:val="clear" w:color="auto" w:fill="E1DFDD"/>
+    </w:rPr>
+  </w:style>
 </w:styles>
 </file>
 

</xml_diff>

<commit_message>
v3.1 - README mis à jour
</commit_message>
<xml_diff>
--- a/Mémo.docx
+++ b/Mémo.docx
@@ -4,21 +4,145 @@
   <w:body>
     <w:p>
       <w:r>
+        <w:t>Résumé du boulot avec Claude pour le 24/02 :</w:t>
+      </w:r>
+    </w:p>
+    <w:p>
+      <w:r>
+        <w:t>Récap de ce qu'on a accompli aujourd'hui :</w:t>
+      </w:r>
+    </w:p>
+    <w:p/>
+    <w:p>
+      <w:r>
+        <w:rPr>
+          <w:rFonts w:ascii="Segoe UI Emoji" w:hAnsi="Segoe UI Emoji" w:cs="Segoe UI Emoji"/>
+        </w:rPr>
+        <w:t>✅</w:t>
+      </w:r>
+      <w:r>
+        <w:t xml:space="preserve"> Migration complète </w:t>
+      </w:r>
+      <w:proofErr w:type="spellStart"/>
+      <w:r>
+        <w:t>Tkinter</w:t>
+      </w:r>
+      <w:proofErr w:type="spellEnd"/>
+      <w:r>
+        <w:t xml:space="preserve"> → Flask + SQLite</w:t>
+      </w:r>
+    </w:p>
+    <w:p>
+      <w:r>
+        <w:rPr>
+          <w:rFonts w:ascii="Segoe UI Emoji" w:hAnsi="Segoe UI Emoji" w:cs="Segoe UI Emoji"/>
+        </w:rPr>
+        <w:t>✅</w:t>
+      </w:r>
+      <w:r>
+        <w:t xml:space="preserve"> 4 types de fiches avec journal de cure</w:t>
+      </w:r>
+    </w:p>
+    <w:p>
+      <w:r>
+        <w:rPr>
+          <w:rFonts w:ascii="Segoe UI Emoji" w:hAnsi="Segoe UI Emoji" w:cs="Segoe UI Emoji"/>
+        </w:rPr>
+        <w:t>✅</w:t>
+      </w:r>
+      <w:r>
+        <w:t xml:space="preserve"> Import automatique de fiches Word</w:t>
+      </w:r>
+    </w:p>
+    <w:p>
+      <w:r>
+        <w:rPr>
+          <w:rFonts w:ascii="Segoe UI Emoji" w:hAnsi="Segoe UI Emoji" w:cs="Segoe UI Emoji"/>
+        </w:rPr>
+        <w:t>✅</w:t>
+      </w:r>
+      <w:r>
+        <w:t xml:space="preserve"> 4 modèles Word prêts à l'emploi</w:t>
+      </w:r>
+    </w:p>
+    <w:p>
+      <w:r>
+        <w:rPr>
+          <w:rFonts w:ascii="Segoe UI Emoji" w:hAnsi="Segoe UI Emoji" w:cs="Segoe UI Emoji"/>
+        </w:rPr>
+        <w:t>✅</w:t>
+      </w:r>
+      <w:r>
+        <w:t xml:space="preserve"> Responsive mobile + accès </w:t>
+      </w:r>
+      <w:proofErr w:type="spellStart"/>
+      <w:r>
+        <w:t>WiFi</w:t>
+      </w:r>
+      <w:proofErr w:type="spellEnd"/>
+    </w:p>
+    <w:p>
+      <w:r>
+        <w:rPr>
+          <w:rFonts w:ascii="Segoe UI Emoji" w:hAnsi="Segoe UI Emoji" w:cs="Segoe UI Emoji"/>
+        </w:rPr>
+        <w:t>✅</w:t>
+      </w:r>
+      <w:r>
+        <w:t xml:space="preserve"> Bouton Quitter propre</w:t>
+      </w:r>
+    </w:p>
+    <w:p>
+      <w:r>
+        <w:rPr>
+          <w:rFonts w:ascii="Segoe UI Emoji" w:hAnsi="Segoe UI Emoji" w:cs="Segoe UI Emoji"/>
+        </w:rPr>
+        <w:t>✅</w:t>
+      </w:r>
+      <w:r>
+        <w:t xml:space="preserve"> README v4.0 complet</w:t>
+      </w:r>
+    </w:p>
+    <w:p>
+      <w:r>
+        <w:rPr>
+          <w:rFonts w:ascii="Segoe UI Emoji" w:hAnsi="Segoe UI Emoji" w:cs="Segoe UI Emoji"/>
+        </w:rPr>
+        <w:t>✅</w:t>
+      </w:r>
+      <w:r>
+        <w:t xml:space="preserve"> GitHub à jour</w:t>
+      </w:r>
+      <w:r>
+        <w:t xml:space="preserve"> </w:t>
+      </w:r>
+    </w:p>
+    <w:p/>
+    <w:p>
+      <w:r>
         <w:t>Pour les prochaines fois, la procédure complète c'est juste :</w:t>
       </w:r>
     </w:p>
     <w:p>
       <w:proofErr w:type="spellStart"/>
+      <w:proofErr w:type="gramStart"/>
       <w:r>
         <w:t>bash</w:t>
       </w:r>
       <w:proofErr w:type="spellEnd"/>
-    </w:p>
-    <w:p>
-      <w:r>
-        <w:t xml:space="preserve">git </w:t>
+      <w:proofErr w:type="gramEnd"/>
+    </w:p>
+    <w:p>
+      <w:proofErr w:type="gramStart"/>
+      <w:r>
+        <w:t>git</w:t>
+      </w:r>
+      <w:proofErr w:type="gramEnd"/>
+      <w:r>
+        <w:t xml:space="preserve"> </w:t>
       </w:r>
       <w:proofErr w:type="spellStart"/>
+      <w:proofErr w:type="gramStart"/>
       <w:r>
         <w:t>add</w:t>
       </w:r>
@@ -26,15 +150,26 @@
       <w:r>
         <w:t xml:space="preserve"> .</w:t>
       </w:r>
-    </w:p>
-    <w:p>
-      <w:r>
-        <w:t>git commit -m "ton message"</w:t>
-      </w:r>
-    </w:p>
-    <w:p>
-      <w:r>
-        <w:t>git push</w:t>
+      <w:proofErr w:type="gramEnd"/>
+    </w:p>
+    <w:p>
+      <w:proofErr w:type="gramStart"/>
+      <w:r>
+        <w:t>git</w:t>
+      </w:r>
+      <w:proofErr w:type="gramEnd"/>
+      <w:r>
+        <w:t xml:space="preserve"> commit -m "ton message"</w:t>
+      </w:r>
+    </w:p>
+    <w:p>
+      <w:proofErr w:type="gramStart"/>
+      <w:r>
+        <w:t>git</w:t>
+      </w:r>
+      <w:proofErr w:type="gramEnd"/>
+      <w:r>
+        <w:t xml:space="preserve"> push</w:t>
       </w:r>
     </w:p>
     <w:p>
@@ -103,11 +238,20 @@
     <w:p/>
     <w:p>
       <w:r>
-        <w:t>**Le cycle complet :**</w:t>
-      </w:r>
-    </w:p>
-    <w:p>
-      <w:r>
+        <w:t>**Le cycle complet</w:t>
+      </w:r>
+      <w:proofErr w:type="gramStart"/>
+      <w:r>
+        <w:t xml:space="preserve"> :*</w:t>
+      </w:r>
+      <w:proofErr w:type="gramEnd"/>
+      <w:r>
+        <w:t>*</w:t>
+      </w:r>
+    </w:p>
+    <w:p>
+      <w:r>
+        <w:lastRenderedPageBreak/>
         <w:t>```</w:t>
       </w:r>
     </w:p>
@@ -139,23 +283,46 @@
       </w:r>
     </w:p>
     <w:p>
-      <w:r>
-        <w:t>avec les labels                                            → la fiche apparaît</w:t>
-      </w:r>
-    </w:p>
-    <w:p>
-      <w:r>
-        <w:t>Nom commun: Ortie                                          dans l'app !</w:t>
-      </w:r>
-    </w:p>
-    <w:p>
-      <w:r>
-        <w:t>Type: plante brute</w:t>
-      </w:r>
-    </w:p>
-    <w:p>
-      <w:r>
-        <w:t>Propriétés: ...</w:t>
+      <w:proofErr w:type="gramStart"/>
+      <w:r>
+        <w:t>avec</w:t>
+      </w:r>
+      <w:proofErr w:type="gramEnd"/>
+      <w:r>
+        <w:t xml:space="preserve"> les labels                                            → la fiche apparaît</w:t>
+      </w:r>
+    </w:p>
+    <w:p>
+      <w:r>
+        <w:t xml:space="preserve">Nom </w:t>
+      </w:r>
+      <w:proofErr w:type="gramStart"/>
+      <w:r>
+        <w:t>commun:</w:t>
+      </w:r>
+      <w:proofErr w:type="gramEnd"/>
+      <w:r>
+        <w:t xml:space="preserve"> Ortie                                          dans l'app !</w:t>
+      </w:r>
+    </w:p>
+    <w:p>
+      <w:proofErr w:type="gramStart"/>
+      <w:r>
+        <w:t>Type:</w:t>
+      </w:r>
+      <w:proofErr w:type="gramEnd"/>
+      <w:r>
+        <w:t xml:space="preserve"> plante brute</w:t>
+      </w:r>
+    </w:p>
+    <w:p>
+      <w:proofErr w:type="gramStart"/>
+      <w:r>
+        <w:t>Propriétés:</w:t>
+      </w:r>
+      <w:proofErr w:type="gramEnd"/>
+      <w:r>
+        <w:t xml:space="preserve"> ...</w:t>
       </w:r>
     </w:p>
     <w:p>
@@ -176,13 +343,28 @@
     </w:p>
     <w:p>
       <w:r>
-        <w:t>Nom commun: Ortie</w:t>
-      </w:r>
-    </w:p>
-    <w:p>
-      <w:r>
-        <w:lastRenderedPageBreak/>
-        <w:t xml:space="preserve">Nom scientifique: Urtica </w:t>
+        <w:t xml:space="preserve">Nom </w:t>
+      </w:r>
+      <w:proofErr w:type="gramStart"/>
+      <w:r>
+        <w:t>commun:</w:t>
+      </w:r>
+      <w:proofErr w:type="gramEnd"/>
+      <w:r>
+        <w:t xml:space="preserve"> Ortie</w:t>
+      </w:r>
+    </w:p>
+    <w:p>
+      <w:r>
+        <w:t xml:space="preserve">Nom </w:t>
+      </w:r>
+      <w:proofErr w:type="gramStart"/>
+      <w:r>
+        <w:t>scientifique:</w:t>
+      </w:r>
+      <w:proofErr w:type="gramEnd"/>
+      <w:r>
+        <w:t xml:space="preserve"> Urtica </w:t>
       </w:r>
       <w:proofErr w:type="spellStart"/>
       <w:r>
@@ -191,38 +373,79 @@
       <w:proofErr w:type="spellEnd"/>
     </w:p>
     <w:p>
-      <w:r>
-        <w:t>Type: plante brute</w:t>
-      </w:r>
-    </w:p>
-    <w:p>
-      <w:r>
-        <w:t>Biologique: oui</w:t>
-      </w:r>
-    </w:p>
-    <w:p>
-      <w:r>
-        <w:t>Partie utilisée: Feuilles</w:t>
-      </w:r>
-    </w:p>
-    <w:p>
-      <w:r>
-        <w:t>Propriétés: Diurétique, reminéralisant...</w:t>
-      </w:r>
-    </w:p>
-    <w:p>
-      <w:r>
-        <w:t>Contre-indications: ...</w:t>
-      </w:r>
-    </w:p>
-    <w:p>
-      <w:r>
-        <w:t>Distributeur: Sana Gaïa</w:t>
-      </w:r>
-    </w:p>
-    <w:p>
-      <w:r>
-        <w:t>Prix: 8,50 €</w:t>
+      <w:proofErr w:type="gramStart"/>
+      <w:r>
+        <w:t>Type:</w:t>
+      </w:r>
+      <w:proofErr w:type="gramEnd"/>
+      <w:r>
+        <w:t xml:space="preserve"> plante brute</w:t>
+      </w:r>
+    </w:p>
+    <w:p>
+      <w:proofErr w:type="gramStart"/>
+      <w:r>
+        <w:t>Biologique:</w:t>
+      </w:r>
+      <w:proofErr w:type="gramEnd"/>
+      <w:r>
+        <w:t xml:space="preserve"> oui</w:t>
+      </w:r>
+    </w:p>
+    <w:p>
+      <w:r>
+        <w:t xml:space="preserve">Partie </w:t>
+      </w:r>
+      <w:proofErr w:type="gramStart"/>
+      <w:r>
+        <w:t>utilisée:</w:t>
+      </w:r>
+      <w:proofErr w:type="gramEnd"/>
+      <w:r>
+        <w:t xml:space="preserve"> Feuilles</w:t>
+      </w:r>
+    </w:p>
+    <w:p>
+      <w:proofErr w:type="gramStart"/>
+      <w:r>
+        <w:t>Propriétés:</w:t>
+      </w:r>
+      <w:proofErr w:type="gramEnd"/>
+      <w:r>
+        <w:t xml:space="preserve"> Diurétique, reminéralisant...</w:t>
+      </w:r>
+    </w:p>
+    <w:p>
+      <w:r>
+        <w:t>Contre-</w:t>
+      </w:r>
+      <w:proofErr w:type="gramStart"/>
+      <w:r>
+        <w:t>indications:</w:t>
+      </w:r>
+      <w:proofErr w:type="gramEnd"/>
+      <w:r>
+        <w:t xml:space="preserve"> ...</w:t>
+      </w:r>
+    </w:p>
+    <w:p>
+      <w:proofErr w:type="gramStart"/>
+      <w:r>
+        <w:t>Distributeur:</w:t>
+      </w:r>
+      <w:proofErr w:type="gramEnd"/>
+      <w:r>
+        <w:t xml:space="preserve"> Sana Gaïa</w:t>
+      </w:r>
+    </w:p>
+    <w:p>
+      <w:proofErr w:type="gramStart"/>
+      <w:r>
+        <w:t>Prix:</w:t>
+      </w:r>
+      <w:proofErr w:type="gramEnd"/>
+      <w:r>
+        <w:t xml:space="preserve"> 8,50 €</w:t>
       </w:r>
     </w:p>
     <w:p>
@@ -277,7 +500,15 @@
         <w:t>Sauvegarde-le tout de suite sous un nouveau nom</w:t>
       </w:r>
       <w:r>
-        <w:t xml:space="preserve"> — ex: Shilajit_Premium.docx — pour garder le modèle vierge</w:t>
+        <w:t xml:space="preserve"> — </w:t>
+      </w:r>
+      <w:proofErr w:type="gramStart"/>
+      <w:r>
+        <w:t>ex:</w:t>
+      </w:r>
+      <w:proofErr w:type="gramEnd"/>
+      <w:r>
+        <w:t xml:space="preserve"> Shilajit_Premium.docx — pour garder le modèle vierge</w:t>
       </w:r>
     </w:p>
     <w:p>
@@ -288,7 +519,16 @@
         </w:numPr>
       </w:pPr>
       <w:r>
-        <w:t>Remplis les champs après les : (le champ Type: complément est en rouge — ne pas le modifier !)</w:t>
+        <w:lastRenderedPageBreak/>
+        <w:t xml:space="preserve">Remplis les champs après les : (le champ </w:t>
+      </w:r>
+      <w:proofErr w:type="gramStart"/>
+      <w:r>
+        <w:t>Type:</w:t>
+      </w:r>
+      <w:proofErr w:type="gramEnd"/>
+      <w:r>
+        <w:t xml:space="preserve"> complément est en rouge — ne pas le modifier !)</w:t>
       </w:r>
     </w:p>
     <w:p>
@@ -298,8 +538,13 @@
           <w:numId w:val="1"/>
         </w:numPr>
       </w:pPr>
-      <w:r>
-        <w:t xml:space="preserve">Sauvegarde en .docx dans </w:t>
+      <w:proofErr w:type="gramStart"/>
+      <w:r>
+        <w:t>Sauvegarde en</w:t>
+      </w:r>
+      <w:proofErr w:type="gramEnd"/>
+      <w:r>
+        <w:t xml:space="preserve"> .docx dans </w:t>
       </w:r>
       <w:proofErr w:type="spellStart"/>
       <w:r>
@@ -413,6 +658,7 @@
     </w:p>
     <w:p>
       <w:proofErr w:type="spellStart"/>
+      <w:proofErr w:type="gramStart"/>
       <w:r>
         <w:t>app.run</w:t>
       </w:r>
@@ -421,6 +667,7 @@
         <w:t>(</w:t>
       </w:r>
       <w:proofErr w:type="spellStart"/>
+      <w:proofErr w:type="gramEnd"/>
       <w:r>
         <w:t>debug</w:t>
       </w:r>
@@ -431,8 +678,15 @@
     </w:p>
     <w:p>
       <w:r>
-        <w:lastRenderedPageBreak/>
-        <w:t>→ Tu trouves l'IP de ton PC (ex: 192.168.1.42) et depuis ton tel tu tapes http://192.168.1.42:5000. L'app s'affiche dans le navigateur du téléphone. C'est déjà utilisable mais l'interface n'est pas encore optimisée pour les petits écrans.</w:t>
+        <w:t>→ Tu trouves l'IP de ton PC (</w:t>
+      </w:r>
+      <w:proofErr w:type="gramStart"/>
+      <w:r>
+        <w:t>ex:</w:t>
+      </w:r>
+      <w:proofErr w:type="gramEnd"/>
+      <w:r>
+        <w:t xml:space="preserve"> 192.168.1.42) et depuis ton tel tu tapes http://192.168.1.42:5000. L'app s'affiche dans le navigateur du téléphone. C'est déjà utilisable mais l'interface n'est pas encore optimisée pour les petits écrans.</w:t>
       </w:r>
     </w:p>
     <w:p>
@@ -540,6 +794,7 @@
     </w:p>
     <w:p>
       <w:r>
+        <w:lastRenderedPageBreak/>
         <w:t>Modifier le lancement Flask pour écouter sur le réseau local</w:t>
       </w:r>
     </w:p>
@@ -615,90 +870,90 @@
     </w:p>
     <w:p>
       <w:r>
+        <w:t>Script</w:t>
+      </w:r>
+    </w:p>
+    <w:p>
+      <w:r>
+        <w:t>Terminé</w:t>
+      </w:r>
+    </w:p>
+    <w:p>
+      <w:r>
+        <w:t xml:space="preserve">Le </w:t>
+      </w:r>
+      <w:proofErr w:type="spellStart"/>
+      <w:r>
+        <w:t>sed</w:t>
+      </w:r>
+      <w:proofErr w:type="spellEnd"/>
+      <w:r>
+        <w:t xml:space="preserve"> n'a pas fonctionné. Je vais réécrire base.html directement :</w:t>
+      </w:r>
+    </w:p>
+    <w:p>
+      <w:r>
+        <w:t>Exécuté 3 commandes, consulté un fichier, lu un fichier</w:t>
+      </w:r>
+    </w:p>
+    <w:p>
+      <w:r>
+        <w:t>Exécuté 3 commandes, consulté un fichier, lu un fichier</w:t>
+      </w:r>
+    </w:p>
+    <w:p>
+      <w:r>
+        <w:t>Lire base.html entier pour le réécrire avec responsive</w:t>
+      </w:r>
+    </w:p>
+    <w:p>
+      <w:r>
+        <w:t>Réécriture complète de base.html avec responsive</w:t>
+      </w:r>
+    </w:p>
+    <w:p>
+      <w:r>
+        <w:t>Script</w:t>
+      </w:r>
+    </w:p>
+    <w:p>
+      <w:r>
+        <w:t>Vérification du responsive</w:t>
+      </w:r>
+    </w:p>
+    <w:p>
+      <w:r>
+        <w:t>Script</w:t>
+      </w:r>
+    </w:p>
+    <w:p>
+      <w:r>
+        <w:t>Copie vers outputs</w:t>
+      </w:r>
+    </w:p>
+    <w:p>
+      <w:r>
+        <w:t>Script</w:t>
+      </w:r>
+    </w:p>
+    <w:p>
+      <w:proofErr w:type="spellStart"/>
+      <w:r>
+        <w:t>Presented</w:t>
+      </w:r>
+      <w:proofErr w:type="spellEnd"/>
+      <w:r>
+        <w:t xml:space="preserve"> 2 files</w:t>
+      </w:r>
+    </w:p>
+    <w:p>
+      <w:r>
+        <w:t>Terminé</w:t>
+      </w:r>
+    </w:p>
+    <w:p>
+      <w:r>
         <w:lastRenderedPageBreak/>
-        <w:t>Script</w:t>
-      </w:r>
-    </w:p>
-    <w:p>
-      <w:r>
-        <w:t>Terminé</w:t>
-      </w:r>
-    </w:p>
-    <w:p>
-      <w:r>
-        <w:t xml:space="preserve">Le </w:t>
-      </w:r>
-      <w:proofErr w:type="spellStart"/>
-      <w:r>
-        <w:t>sed</w:t>
-      </w:r>
-      <w:proofErr w:type="spellEnd"/>
-      <w:r>
-        <w:t xml:space="preserve"> n'a pas fonctionné. Je vais réécrire base.html directement :</w:t>
-      </w:r>
-    </w:p>
-    <w:p>
-      <w:r>
-        <w:t>Exécuté 3 commandes, consulté un fichier, lu un fichier</w:t>
-      </w:r>
-    </w:p>
-    <w:p>
-      <w:r>
-        <w:t>Exécuté 3 commandes, consulté un fichier, lu un fichier</w:t>
-      </w:r>
-    </w:p>
-    <w:p>
-      <w:r>
-        <w:t>Lire base.html entier pour le réécrire avec responsive</w:t>
-      </w:r>
-    </w:p>
-    <w:p>
-      <w:r>
-        <w:t>Réécriture complète de base.html avec responsive</w:t>
-      </w:r>
-    </w:p>
-    <w:p>
-      <w:r>
-        <w:t>Script</w:t>
-      </w:r>
-    </w:p>
-    <w:p>
-      <w:r>
-        <w:t>Vérification du responsive</w:t>
-      </w:r>
-    </w:p>
-    <w:p>
-      <w:r>
-        <w:t>Script</w:t>
-      </w:r>
-    </w:p>
-    <w:p>
-      <w:r>
-        <w:t>Copie vers outputs</w:t>
-      </w:r>
-    </w:p>
-    <w:p>
-      <w:r>
-        <w:t>Script</w:t>
-      </w:r>
-    </w:p>
-    <w:p>
-      <w:proofErr w:type="spellStart"/>
-      <w:r>
-        <w:t>Presented</w:t>
-      </w:r>
-      <w:proofErr w:type="spellEnd"/>
-      <w:r>
-        <w:t xml:space="preserve"> 2 files</w:t>
-      </w:r>
-    </w:p>
-    <w:p>
-      <w:r>
-        <w:t>Terminé</w:t>
-      </w:r>
-    </w:p>
-    <w:p>
-      <w:r>
         <w:t>Remplace ces 2 fichiers. Voilà ce qu'on a fait :</w:t>
       </w:r>
     </w:p>
@@ -807,7 +1062,15 @@
         <w:t>Adresse IPv4</w:t>
       </w:r>
       <w:r>
-        <w:t xml:space="preserve"> (ex: 192.168.1.42)</w:t>
+        <w:t xml:space="preserve"> (</w:t>
+      </w:r>
+      <w:proofErr w:type="gramStart"/>
+      <w:r>
+        <w:t>ex:</w:t>
+      </w:r>
+      <w:proofErr w:type="gramEnd"/>
+      <w:r>
+        <w:t xml:space="preserve"> 192.168.1.42)</w:t>
       </w:r>
     </w:p>
     <w:p>
@@ -830,6 +1093,348 @@
       </w:r>
     </w:p>
     <w:p/>
+    <w:p>
+      <w:r>
+        <w:t xml:space="preserve">Demain tu testes sur le téléphone, tu remplis tes premières fiches, et on continue ! Il reste encore de belles choses à faire — les alertes stock, l'export PDF, les stats... </w:t>
+      </w:r>
+      <w:r>
+        <w:rPr>
+          <w:rFonts w:ascii="Segoe UI Emoji" w:hAnsi="Segoe UI Emoji" w:cs="Segoe UI Emoji"/>
+        </w:rPr>
+        <w:t>🚀</w:t>
+      </w:r>
+    </w:p>
+    <w:p/>
+    <w:p>
+      <w:r>
+        <w:t>CHECKLIST pour les tests (proposée par Le Chat) :</w:t>
+      </w:r>
+    </w:p>
+    <w:p>
+      <w:r>
+        <w:t>Voici une checklist concise pour tester ton application Flask + SQLite sur mobile demain. Tu peux l’adapter selon tes besoins :</w:t>
+      </w:r>
+    </w:p>
+    <w:p>
+      <w:r>
+        <w:pict w14:anchorId="22F2D7EA">
+          <v:rect id="_x0000_i1045" style="width:0;height:1.5pt" o:hralign="center" o:hrstd="t" o:hr="t" fillcolor="#a0a0a0" stroked="f"/>
+        </w:pict>
+      </w:r>
+    </w:p>
+    <w:p>
+      <w:pPr>
+        <w:rPr>
+          <w:b/>
+          <w:bCs/>
+        </w:rPr>
+      </w:pPr>
+      <w:r>
+        <w:rPr>
+          <w:b/>
+          <w:bCs/>
+        </w:rPr>
+        <w:t>1. Préparation</w:t>
+      </w:r>
+    </w:p>
+    <w:p>
+      <w:pPr>
+        <w:numPr>
+          <w:ilvl w:val="0"/>
+          <w:numId w:val="4"/>
+        </w:numPr>
+      </w:pPr>
+      <w:r>
+        <w:t>Vérifier que le serveur Flask est accessible depuis ton réseau local (IP + port).</w:t>
+      </w:r>
+    </w:p>
+    <w:p>
+      <w:pPr>
+        <w:numPr>
+          <w:ilvl w:val="0"/>
+          <w:numId w:val="4"/>
+        </w:numPr>
+      </w:pPr>
+      <w:r>
+        <w:t xml:space="preserve">Activer le </w:t>
+      </w:r>
+      <w:proofErr w:type="spellStart"/>
+      <w:r>
+        <w:t>WiFi</w:t>
+      </w:r>
+      <w:proofErr w:type="spellEnd"/>
+      <w:r>
+        <w:t xml:space="preserve"> sur ton mobile et te connecter au même réseau que ton PC.</w:t>
+      </w:r>
+    </w:p>
+    <w:p>
+      <w:pPr>
+        <w:numPr>
+          <w:ilvl w:val="0"/>
+          <w:numId w:val="4"/>
+        </w:numPr>
+      </w:pPr>
+      <w:r>
+        <w:t>Noter l’adresse IP locale de ton PC (</w:t>
+      </w:r>
+      <w:proofErr w:type="gramStart"/>
+      <w:r>
+        <w:t>ex:</w:t>
+      </w:r>
+      <w:proofErr w:type="gramEnd"/>
+      <w:r>
+        <w:t xml:space="preserve"> 192.168.x.x:5000).</w:t>
+      </w:r>
+    </w:p>
+    <w:p>
+      <w:pPr>
+        <w:rPr>
+          <w:b/>
+          <w:bCs/>
+        </w:rPr>
+      </w:pPr>
+      <w:r>
+        <w:rPr>
+          <w:b/>
+          <w:bCs/>
+        </w:rPr>
+        <w:t>2. Tests Fonctionnels</w:t>
+      </w:r>
+    </w:p>
+    <w:p>
+      <w:pPr>
+        <w:numPr>
+          <w:ilvl w:val="0"/>
+          <w:numId w:val="5"/>
+        </w:numPr>
+      </w:pPr>
+      <w:r>
+        <w:rPr>
+          <w:b/>
+          <w:bCs/>
+        </w:rPr>
+        <w:t>Affichage</w:t>
+      </w:r>
+      <w:r>
+        <w:t xml:space="preserve"> : Vérifier que toutes les pages s’affichent correctement (pas de déformation, texte lisible).</w:t>
+      </w:r>
+    </w:p>
+    <w:p>
+      <w:pPr>
+        <w:numPr>
+          <w:ilvl w:val="0"/>
+          <w:numId w:val="5"/>
+        </w:numPr>
+      </w:pPr>
+      <w:r>
+        <w:rPr>
+          <w:b/>
+          <w:bCs/>
+        </w:rPr>
+        <w:t>Navigation</w:t>
+      </w:r>
+      <w:r>
+        <w:t xml:space="preserve"> : Tester les boutons, liens et menus déroulants.</w:t>
+      </w:r>
+    </w:p>
+    <w:p>
+      <w:pPr>
+        <w:numPr>
+          <w:ilvl w:val="0"/>
+          <w:numId w:val="5"/>
+        </w:numPr>
+      </w:pPr>
+      <w:r>
+        <w:rPr>
+          <w:b/>
+          <w:bCs/>
+        </w:rPr>
+        <w:t>Fiches</w:t>
+      </w:r>
+      <w:r>
+        <w:t xml:space="preserve"> : Créer/modifier/supprimer une fiche depuis mobile pour confirmer la synchronisation avec la base SQLite.</w:t>
+      </w:r>
+    </w:p>
+    <w:p>
+      <w:pPr>
+        <w:numPr>
+          <w:ilvl w:val="0"/>
+          <w:numId w:val="5"/>
+        </w:numPr>
+      </w:pPr>
+      <w:r>
+        <w:rPr>
+          <w:b/>
+          <w:bCs/>
+        </w:rPr>
+        <w:lastRenderedPageBreak/>
+        <w:t>Import Word</w:t>
+      </w:r>
+      <w:r>
+        <w:t xml:space="preserve"> : Importer une fiche Word depuis mobile pour vérifier que le processus fonctionne.</w:t>
+      </w:r>
+    </w:p>
+    <w:p>
+      <w:pPr>
+        <w:rPr>
+          <w:b/>
+          <w:bCs/>
+        </w:rPr>
+      </w:pPr>
+      <w:r>
+        <w:rPr>
+          <w:b/>
+          <w:bCs/>
+        </w:rPr>
+        <w:t>3. Performances &amp; UX</w:t>
+      </w:r>
+    </w:p>
+    <w:p>
+      <w:pPr>
+        <w:numPr>
+          <w:ilvl w:val="0"/>
+          <w:numId w:val="6"/>
+        </w:numPr>
+      </w:pPr>
+      <w:r>
+        <w:t>Temps de chargement des pages (acceptable ?).</w:t>
+      </w:r>
+    </w:p>
+    <w:p>
+      <w:pPr>
+        <w:numPr>
+          <w:ilvl w:val="0"/>
+          <w:numId w:val="6"/>
+        </w:numPr>
+      </w:pPr>
+      <w:r>
+        <w:t>Réactivité des boutons et champs de formulaire.</w:t>
+      </w:r>
+    </w:p>
+    <w:p>
+      <w:pPr>
+        <w:numPr>
+          <w:ilvl w:val="0"/>
+          <w:numId w:val="6"/>
+        </w:numPr>
+      </w:pPr>
+      <w:r>
+        <w:t>Test en mode portrait/paysage.</w:t>
+      </w:r>
+    </w:p>
+    <w:p>
+      <w:pPr>
+        <w:rPr>
+          <w:b/>
+          <w:bCs/>
+        </w:rPr>
+      </w:pPr>
+      <w:r>
+        <w:rPr>
+          <w:b/>
+          <w:bCs/>
+        </w:rPr>
+        <w:t>4. Sécurité &amp; Stabilité</w:t>
+      </w:r>
+    </w:p>
+    <w:p>
+      <w:pPr>
+        <w:numPr>
+          <w:ilvl w:val="0"/>
+          <w:numId w:val="7"/>
+        </w:numPr>
+      </w:pPr>
+      <w:r>
+        <w:t>Vérifier que le bouton "Quitter" ferme proprement la session.</w:t>
+      </w:r>
+    </w:p>
+    <w:p>
+      <w:pPr>
+        <w:numPr>
+          <w:ilvl w:val="0"/>
+          <w:numId w:val="7"/>
+        </w:numPr>
+      </w:pPr>
+      <w:r>
+        <w:t>Tester la reconnexion après une déconnexion forcée (</w:t>
+      </w:r>
+      <w:proofErr w:type="gramStart"/>
+      <w:r>
+        <w:t>ex:</w:t>
+      </w:r>
+      <w:proofErr w:type="gramEnd"/>
+      <w:r>
+        <w:t xml:space="preserve"> couper le </w:t>
+      </w:r>
+      <w:proofErr w:type="spellStart"/>
+      <w:r>
+        <w:t>WiFi</w:t>
+      </w:r>
+      <w:proofErr w:type="spellEnd"/>
+      <w:r>
+        <w:t>).</w:t>
+      </w:r>
+    </w:p>
+    <w:p>
+      <w:pPr>
+        <w:numPr>
+          <w:ilvl w:val="0"/>
+          <w:numId w:val="7"/>
+        </w:numPr>
+      </w:pPr>
+      <w:r>
+        <w:t>Vérifier qu’aucune donnée n’est corrompue après plusieurs actions rapides.</w:t>
+      </w:r>
+    </w:p>
+    <w:p>
+      <w:pPr>
+        <w:rPr>
+          <w:b/>
+          <w:bCs/>
+        </w:rPr>
+      </w:pPr>
+      <w:r>
+        <w:rPr>
+          <w:b/>
+          <w:bCs/>
+        </w:rPr>
+        <w:t>5. Feedback &amp; Améliorations</w:t>
+      </w:r>
+    </w:p>
+    <w:p>
+      <w:pPr>
+        <w:numPr>
+          <w:ilvl w:val="0"/>
+          <w:numId w:val="8"/>
+        </w:numPr>
+      </w:pPr>
+      <w:r>
+        <w:t>Noter les bugs ou comportements inattendus.</w:t>
+      </w:r>
+    </w:p>
+    <w:p>
+      <w:pPr>
+        <w:numPr>
+          <w:ilvl w:val="0"/>
+          <w:numId w:val="8"/>
+        </w:numPr>
+      </w:pPr>
+      <w:r>
+        <w:t>Identifier les points à améliorer pour l’UX mobile.</w:t>
+      </w:r>
+    </w:p>
+    <w:p>
+      <w:r>
+        <w:pict w14:anchorId="5951FA4F">
+          <v:rect id="_x0000_i1046" style="width:0;height:1.5pt" o:hralign="center" o:hrstd="t" o:hr="t" fillcolor="#a0a0a0" stroked="f"/>
+        </w:pict>
+      </w:r>
+    </w:p>
+    <w:p>
+      <w:r>
+        <w:t>Tu peux aussi ajouter des captures d’écran ou des logs si tu rencontres des soucis.</w:t>
+      </w:r>
+    </w:p>
     <w:p/>
     <w:sectPr>
       <w:pgSz w:w="11906" w:h="16838"/>
@@ -957,6 +1562,453 @@
     </w:lvl>
   </w:abstractNum>
   <w:abstractNum w:abstractNumId="1" w15:restartNumberingAfterBreak="0">
+    <w:nsid w:val="070F0B1A"/>
+    <w:multiLevelType w:val="multilevel"/>
+    <w:tmpl w:val="24484F70"/>
+    <w:lvl w:ilvl="0">
+      <w:start w:val="1"/>
+      <w:numFmt w:val="bullet"/>
+      <w:lvlText w:val=""/>
+      <w:lvlJc w:val="left"/>
+      <w:pPr>
+        <w:tabs>
+          <w:tab w:val="num" w:pos="720"/>
+        </w:tabs>
+        <w:ind w:left="720" w:hanging="360"/>
+      </w:pPr>
+      <w:rPr>
+        <w:rFonts w:ascii="Symbol" w:hAnsi="Symbol" w:hint="default"/>
+        <w:sz w:val="20"/>
+      </w:rPr>
+    </w:lvl>
+    <w:lvl w:ilvl="1" w:tentative="1">
+      <w:start w:val="1"/>
+      <w:numFmt w:val="bullet"/>
+      <w:lvlText w:val="o"/>
+      <w:lvlJc w:val="left"/>
+      <w:pPr>
+        <w:tabs>
+          <w:tab w:val="num" w:pos="1440"/>
+        </w:tabs>
+        <w:ind w:left="1440" w:hanging="360"/>
+      </w:pPr>
+      <w:rPr>
+        <w:rFonts w:ascii="Courier New" w:hAnsi="Courier New" w:hint="default"/>
+        <w:sz w:val="20"/>
+      </w:rPr>
+    </w:lvl>
+    <w:lvl w:ilvl="2" w:tentative="1">
+      <w:start w:val="1"/>
+      <w:numFmt w:val="bullet"/>
+      <w:lvlText w:val=""/>
+      <w:lvlJc w:val="left"/>
+      <w:pPr>
+        <w:tabs>
+          <w:tab w:val="num" w:pos="2160"/>
+        </w:tabs>
+        <w:ind w:left="2160" w:hanging="360"/>
+      </w:pPr>
+      <w:rPr>
+        <w:rFonts w:ascii="Wingdings" w:hAnsi="Wingdings" w:hint="default"/>
+        <w:sz w:val="20"/>
+      </w:rPr>
+    </w:lvl>
+    <w:lvl w:ilvl="3" w:tentative="1">
+      <w:start w:val="1"/>
+      <w:numFmt w:val="bullet"/>
+      <w:lvlText w:val=""/>
+      <w:lvlJc w:val="left"/>
+      <w:pPr>
+        <w:tabs>
+          <w:tab w:val="num" w:pos="2880"/>
+        </w:tabs>
+        <w:ind w:left="2880" w:hanging="360"/>
+      </w:pPr>
+      <w:rPr>
+        <w:rFonts w:ascii="Wingdings" w:hAnsi="Wingdings" w:hint="default"/>
+        <w:sz w:val="20"/>
+      </w:rPr>
+    </w:lvl>
+    <w:lvl w:ilvl="4" w:tentative="1">
+      <w:start w:val="1"/>
+      <w:numFmt w:val="bullet"/>
+      <w:lvlText w:val=""/>
+      <w:lvlJc w:val="left"/>
+      <w:pPr>
+        <w:tabs>
+          <w:tab w:val="num" w:pos="3600"/>
+        </w:tabs>
+        <w:ind w:left="3600" w:hanging="360"/>
+      </w:pPr>
+      <w:rPr>
+        <w:rFonts w:ascii="Wingdings" w:hAnsi="Wingdings" w:hint="default"/>
+        <w:sz w:val="20"/>
+      </w:rPr>
+    </w:lvl>
+    <w:lvl w:ilvl="5" w:tentative="1">
+      <w:start w:val="1"/>
+      <w:numFmt w:val="bullet"/>
+      <w:lvlText w:val=""/>
+      <w:lvlJc w:val="left"/>
+      <w:pPr>
+        <w:tabs>
+          <w:tab w:val="num" w:pos="4320"/>
+        </w:tabs>
+        <w:ind w:left="4320" w:hanging="360"/>
+      </w:pPr>
+      <w:rPr>
+        <w:rFonts w:ascii="Wingdings" w:hAnsi="Wingdings" w:hint="default"/>
+        <w:sz w:val="20"/>
+      </w:rPr>
+    </w:lvl>
+    <w:lvl w:ilvl="6" w:tentative="1">
+      <w:start w:val="1"/>
+      <w:numFmt w:val="bullet"/>
+      <w:lvlText w:val=""/>
+      <w:lvlJc w:val="left"/>
+      <w:pPr>
+        <w:tabs>
+          <w:tab w:val="num" w:pos="5040"/>
+        </w:tabs>
+        <w:ind w:left="5040" w:hanging="360"/>
+      </w:pPr>
+      <w:rPr>
+        <w:rFonts w:ascii="Wingdings" w:hAnsi="Wingdings" w:hint="default"/>
+        <w:sz w:val="20"/>
+      </w:rPr>
+    </w:lvl>
+    <w:lvl w:ilvl="7" w:tentative="1">
+      <w:start w:val="1"/>
+      <w:numFmt w:val="bullet"/>
+      <w:lvlText w:val=""/>
+      <w:lvlJc w:val="left"/>
+      <w:pPr>
+        <w:tabs>
+          <w:tab w:val="num" w:pos="5760"/>
+        </w:tabs>
+        <w:ind w:left="5760" w:hanging="360"/>
+      </w:pPr>
+      <w:rPr>
+        <w:rFonts w:ascii="Wingdings" w:hAnsi="Wingdings" w:hint="default"/>
+        <w:sz w:val="20"/>
+      </w:rPr>
+    </w:lvl>
+    <w:lvl w:ilvl="8" w:tentative="1">
+      <w:start w:val="1"/>
+      <w:numFmt w:val="bullet"/>
+      <w:lvlText w:val=""/>
+      <w:lvlJc w:val="left"/>
+      <w:pPr>
+        <w:tabs>
+          <w:tab w:val="num" w:pos="6480"/>
+        </w:tabs>
+        <w:ind w:left="6480" w:hanging="360"/>
+      </w:pPr>
+      <w:rPr>
+        <w:rFonts w:ascii="Wingdings" w:hAnsi="Wingdings" w:hint="default"/>
+        <w:sz w:val="20"/>
+      </w:rPr>
+    </w:lvl>
+  </w:abstractNum>
+  <w:abstractNum w:abstractNumId="2" w15:restartNumberingAfterBreak="0">
+    <w:nsid w:val="1CC74104"/>
+    <w:multiLevelType w:val="multilevel"/>
+    <w:tmpl w:val="14BCF0E2"/>
+    <w:lvl w:ilvl="0">
+      <w:start w:val="1"/>
+      <w:numFmt w:val="bullet"/>
+      <w:lvlText w:val=""/>
+      <w:lvlJc w:val="left"/>
+      <w:pPr>
+        <w:tabs>
+          <w:tab w:val="num" w:pos="720"/>
+        </w:tabs>
+        <w:ind w:left="720" w:hanging="360"/>
+      </w:pPr>
+      <w:rPr>
+        <w:rFonts w:ascii="Symbol" w:hAnsi="Symbol" w:hint="default"/>
+        <w:sz w:val="20"/>
+      </w:rPr>
+    </w:lvl>
+    <w:lvl w:ilvl="1" w:tentative="1">
+      <w:start w:val="1"/>
+      <w:numFmt w:val="bullet"/>
+      <w:lvlText w:val="o"/>
+      <w:lvlJc w:val="left"/>
+      <w:pPr>
+        <w:tabs>
+          <w:tab w:val="num" w:pos="1440"/>
+        </w:tabs>
+        <w:ind w:left="1440" w:hanging="360"/>
+      </w:pPr>
+      <w:rPr>
+        <w:rFonts w:ascii="Courier New" w:hAnsi="Courier New" w:hint="default"/>
+        <w:sz w:val="20"/>
+      </w:rPr>
+    </w:lvl>
+    <w:lvl w:ilvl="2" w:tentative="1">
+      <w:start w:val="1"/>
+      <w:numFmt w:val="bullet"/>
+      <w:lvlText w:val=""/>
+      <w:lvlJc w:val="left"/>
+      <w:pPr>
+        <w:tabs>
+          <w:tab w:val="num" w:pos="2160"/>
+        </w:tabs>
+        <w:ind w:left="2160" w:hanging="360"/>
+      </w:pPr>
+      <w:rPr>
+        <w:rFonts w:ascii="Wingdings" w:hAnsi="Wingdings" w:hint="default"/>
+        <w:sz w:val="20"/>
+      </w:rPr>
+    </w:lvl>
+    <w:lvl w:ilvl="3" w:tentative="1">
+      <w:start w:val="1"/>
+      <w:numFmt w:val="bullet"/>
+      <w:lvlText w:val=""/>
+      <w:lvlJc w:val="left"/>
+      <w:pPr>
+        <w:tabs>
+          <w:tab w:val="num" w:pos="2880"/>
+        </w:tabs>
+        <w:ind w:left="2880" w:hanging="360"/>
+      </w:pPr>
+      <w:rPr>
+        <w:rFonts w:ascii="Wingdings" w:hAnsi="Wingdings" w:hint="default"/>
+        <w:sz w:val="20"/>
+      </w:rPr>
+    </w:lvl>
+    <w:lvl w:ilvl="4" w:tentative="1">
+      <w:start w:val="1"/>
+      <w:numFmt w:val="bullet"/>
+      <w:lvlText w:val=""/>
+      <w:lvlJc w:val="left"/>
+      <w:pPr>
+        <w:tabs>
+          <w:tab w:val="num" w:pos="3600"/>
+        </w:tabs>
+        <w:ind w:left="3600" w:hanging="360"/>
+      </w:pPr>
+      <w:rPr>
+        <w:rFonts w:ascii="Wingdings" w:hAnsi="Wingdings" w:hint="default"/>
+        <w:sz w:val="20"/>
+      </w:rPr>
+    </w:lvl>
+    <w:lvl w:ilvl="5" w:tentative="1">
+      <w:start w:val="1"/>
+      <w:numFmt w:val="bullet"/>
+      <w:lvlText w:val=""/>
+      <w:lvlJc w:val="left"/>
+      <w:pPr>
+        <w:tabs>
+          <w:tab w:val="num" w:pos="4320"/>
+        </w:tabs>
+        <w:ind w:left="4320" w:hanging="360"/>
+      </w:pPr>
+      <w:rPr>
+        <w:rFonts w:ascii="Wingdings" w:hAnsi="Wingdings" w:hint="default"/>
+        <w:sz w:val="20"/>
+      </w:rPr>
+    </w:lvl>
+    <w:lvl w:ilvl="6" w:tentative="1">
+      <w:start w:val="1"/>
+      <w:numFmt w:val="bullet"/>
+      <w:lvlText w:val=""/>
+      <w:lvlJc w:val="left"/>
+      <w:pPr>
+        <w:tabs>
+          <w:tab w:val="num" w:pos="5040"/>
+        </w:tabs>
+        <w:ind w:left="5040" w:hanging="360"/>
+      </w:pPr>
+      <w:rPr>
+        <w:rFonts w:ascii="Wingdings" w:hAnsi="Wingdings" w:hint="default"/>
+        <w:sz w:val="20"/>
+      </w:rPr>
+    </w:lvl>
+    <w:lvl w:ilvl="7" w:tentative="1">
+      <w:start w:val="1"/>
+      <w:numFmt w:val="bullet"/>
+      <w:lvlText w:val=""/>
+      <w:lvlJc w:val="left"/>
+      <w:pPr>
+        <w:tabs>
+          <w:tab w:val="num" w:pos="5760"/>
+        </w:tabs>
+        <w:ind w:left="5760" w:hanging="360"/>
+      </w:pPr>
+      <w:rPr>
+        <w:rFonts w:ascii="Wingdings" w:hAnsi="Wingdings" w:hint="default"/>
+        <w:sz w:val="20"/>
+      </w:rPr>
+    </w:lvl>
+    <w:lvl w:ilvl="8" w:tentative="1">
+      <w:start w:val="1"/>
+      <w:numFmt w:val="bullet"/>
+      <w:lvlText w:val=""/>
+      <w:lvlJc w:val="left"/>
+      <w:pPr>
+        <w:tabs>
+          <w:tab w:val="num" w:pos="6480"/>
+        </w:tabs>
+        <w:ind w:left="6480" w:hanging="360"/>
+      </w:pPr>
+      <w:rPr>
+        <w:rFonts w:ascii="Wingdings" w:hAnsi="Wingdings" w:hint="default"/>
+        <w:sz w:val="20"/>
+      </w:rPr>
+    </w:lvl>
+  </w:abstractNum>
+  <w:abstractNum w:abstractNumId="3" w15:restartNumberingAfterBreak="0">
+    <w:nsid w:val="51E511B5"/>
+    <w:multiLevelType w:val="multilevel"/>
+    <w:tmpl w:val="DEF4C374"/>
+    <w:lvl w:ilvl="0">
+      <w:start w:val="1"/>
+      <w:numFmt w:val="bullet"/>
+      <w:lvlText w:val=""/>
+      <w:lvlJc w:val="left"/>
+      <w:pPr>
+        <w:tabs>
+          <w:tab w:val="num" w:pos="720"/>
+        </w:tabs>
+        <w:ind w:left="720" w:hanging="360"/>
+      </w:pPr>
+      <w:rPr>
+        <w:rFonts w:ascii="Symbol" w:hAnsi="Symbol" w:hint="default"/>
+        <w:sz w:val="20"/>
+      </w:rPr>
+    </w:lvl>
+    <w:lvl w:ilvl="1" w:tentative="1">
+      <w:start w:val="1"/>
+      <w:numFmt w:val="bullet"/>
+      <w:lvlText w:val="o"/>
+      <w:lvlJc w:val="left"/>
+      <w:pPr>
+        <w:tabs>
+          <w:tab w:val="num" w:pos="1440"/>
+        </w:tabs>
+        <w:ind w:left="1440" w:hanging="360"/>
+      </w:pPr>
+      <w:rPr>
+        <w:rFonts w:ascii="Courier New" w:hAnsi="Courier New" w:hint="default"/>
+        <w:sz w:val="20"/>
+      </w:rPr>
+    </w:lvl>
+    <w:lvl w:ilvl="2" w:tentative="1">
+      <w:start w:val="1"/>
+      <w:numFmt w:val="bullet"/>
+      <w:lvlText w:val=""/>
+      <w:lvlJc w:val="left"/>
+      <w:pPr>
+        <w:tabs>
+          <w:tab w:val="num" w:pos="2160"/>
+        </w:tabs>
+        <w:ind w:left="2160" w:hanging="360"/>
+      </w:pPr>
+      <w:rPr>
+        <w:rFonts w:ascii="Wingdings" w:hAnsi="Wingdings" w:hint="default"/>
+        <w:sz w:val="20"/>
+      </w:rPr>
+    </w:lvl>
+    <w:lvl w:ilvl="3" w:tentative="1">
+      <w:start w:val="1"/>
+      <w:numFmt w:val="bullet"/>
+      <w:lvlText w:val=""/>
+      <w:lvlJc w:val="left"/>
+      <w:pPr>
+        <w:tabs>
+          <w:tab w:val="num" w:pos="2880"/>
+        </w:tabs>
+        <w:ind w:left="2880" w:hanging="360"/>
+      </w:pPr>
+      <w:rPr>
+        <w:rFonts w:ascii="Wingdings" w:hAnsi="Wingdings" w:hint="default"/>
+        <w:sz w:val="20"/>
+      </w:rPr>
+    </w:lvl>
+    <w:lvl w:ilvl="4" w:tentative="1">
+      <w:start w:val="1"/>
+      <w:numFmt w:val="bullet"/>
+      <w:lvlText w:val=""/>
+      <w:lvlJc w:val="left"/>
+      <w:pPr>
+        <w:tabs>
+          <w:tab w:val="num" w:pos="3600"/>
+        </w:tabs>
+        <w:ind w:left="3600" w:hanging="360"/>
+      </w:pPr>
+      <w:rPr>
+        <w:rFonts w:ascii="Wingdings" w:hAnsi="Wingdings" w:hint="default"/>
+        <w:sz w:val="20"/>
+      </w:rPr>
+    </w:lvl>
+    <w:lvl w:ilvl="5" w:tentative="1">
+      <w:start w:val="1"/>
+      <w:numFmt w:val="bullet"/>
+      <w:lvlText w:val=""/>
+      <w:lvlJc w:val="left"/>
+      <w:pPr>
+        <w:tabs>
+          <w:tab w:val="num" w:pos="4320"/>
+        </w:tabs>
+        <w:ind w:left="4320" w:hanging="360"/>
+      </w:pPr>
+      <w:rPr>
+        <w:rFonts w:ascii="Wingdings" w:hAnsi="Wingdings" w:hint="default"/>
+        <w:sz w:val="20"/>
+      </w:rPr>
+    </w:lvl>
+    <w:lvl w:ilvl="6" w:tentative="1">
+      <w:start w:val="1"/>
+      <w:numFmt w:val="bullet"/>
+      <w:lvlText w:val=""/>
+      <w:lvlJc w:val="left"/>
+      <w:pPr>
+        <w:tabs>
+          <w:tab w:val="num" w:pos="5040"/>
+        </w:tabs>
+        <w:ind w:left="5040" w:hanging="360"/>
+      </w:pPr>
+      <w:rPr>
+        <w:rFonts w:ascii="Wingdings" w:hAnsi="Wingdings" w:hint="default"/>
+        <w:sz w:val="20"/>
+      </w:rPr>
+    </w:lvl>
+    <w:lvl w:ilvl="7" w:tentative="1">
+      <w:start w:val="1"/>
+      <w:numFmt w:val="bullet"/>
+      <w:lvlText w:val=""/>
+      <w:lvlJc w:val="left"/>
+      <w:pPr>
+        <w:tabs>
+          <w:tab w:val="num" w:pos="5760"/>
+        </w:tabs>
+        <w:ind w:left="5760" w:hanging="360"/>
+      </w:pPr>
+      <w:rPr>
+        <w:rFonts w:ascii="Wingdings" w:hAnsi="Wingdings" w:hint="default"/>
+        <w:sz w:val="20"/>
+      </w:rPr>
+    </w:lvl>
+    <w:lvl w:ilvl="8" w:tentative="1">
+      <w:start w:val="1"/>
+      <w:numFmt w:val="bullet"/>
+      <w:lvlText w:val=""/>
+      <w:lvlJc w:val="left"/>
+      <w:pPr>
+        <w:tabs>
+          <w:tab w:val="num" w:pos="6480"/>
+        </w:tabs>
+        <w:ind w:left="6480" w:hanging="360"/>
+      </w:pPr>
+      <w:rPr>
+        <w:rFonts w:ascii="Wingdings" w:hAnsi="Wingdings" w:hint="default"/>
+        <w:sz w:val="20"/>
+      </w:rPr>
+    </w:lvl>
+  </w:abstractNum>
+  <w:abstractNum w:abstractNumId="4" w15:restartNumberingAfterBreak="0">
     <w:nsid w:val="53C505F4"/>
     <w:multiLevelType w:val="multilevel"/>
     <w:tmpl w:val="04988884"/>
@@ -1105,7 +2157,156 @@
       </w:rPr>
     </w:lvl>
   </w:abstractNum>
-  <w:abstractNum w:abstractNumId="2" w15:restartNumberingAfterBreak="0">
+  <w:abstractNum w:abstractNumId="5" w15:restartNumberingAfterBreak="0">
+    <w:nsid w:val="6E015BFE"/>
+    <w:multiLevelType w:val="multilevel"/>
+    <w:tmpl w:val="EE82B936"/>
+    <w:lvl w:ilvl="0">
+      <w:start w:val="1"/>
+      <w:numFmt w:val="bullet"/>
+      <w:lvlText w:val=""/>
+      <w:lvlJc w:val="left"/>
+      <w:pPr>
+        <w:tabs>
+          <w:tab w:val="num" w:pos="720"/>
+        </w:tabs>
+        <w:ind w:left="720" w:hanging="360"/>
+      </w:pPr>
+      <w:rPr>
+        <w:rFonts w:ascii="Symbol" w:hAnsi="Symbol" w:hint="default"/>
+        <w:sz w:val="20"/>
+      </w:rPr>
+    </w:lvl>
+    <w:lvl w:ilvl="1" w:tentative="1">
+      <w:start w:val="1"/>
+      <w:numFmt w:val="bullet"/>
+      <w:lvlText w:val="o"/>
+      <w:lvlJc w:val="left"/>
+      <w:pPr>
+        <w:tabs>
+          <w:tab w:val="num" w:pos="1440"/>
+        </w:tabs>
+        <w:ind w:left="1440" w:hanging="360"/>
+      </w:pPr>
+      <w:rPr>
+        <w:rFonts w:ascii="Courier New" w:hAnsi="Courier New" w:hint="default"/>
+        <w:sz w:val="20"/>
+      </w:rPr>
+    </w:lvl>
+    <w:lvl w:ilvl="2" w:tentative="1">
+      <w:start w:val="1"/>
+      <w:numFmt w:val="bullet"/>
+      <w:lvlText w:val=""/>
+      <w:lvlJc w:val="left"/>
+      <w:pPr>
+        <w:tabs>
+          <w:tab w:val="num" w:pos="2160"/>
+        </w:tabs>
+        <w:ind w:left="2160" w:hanging="360"/>
+      </w:pPr>
+      <w:rPr>
+        <w:rFonts w:ascii="Wingdings" w:hAnsi="Wingdings" w:hint="default"/>
+        <w:sz w:val="20"/>
+      </w:rPr>
+    </w:lvl>
+    <w:lvl w:ilvl="3" w:tentative="1">
+      <w:start w:val="1"/>
+      <w:numFmt w:val="bullet"/>
+      <w:lvlText w:val=""/>
+      <w:lvlJc w:val="left"/>
+      <w:pPr>
+        <w:tabs>
+          <w:tab w:val="num" w:pos="2880"/>
+        </w:tabs>
+        <w:ind w:left="2880" w:hanging="360"/>
+      </w:pPr>
+      <w:rPr>
+        <w:rFonts w:ascii="Wingdings" w:hAnsi="Wingdings" w:hint="default"/>
+        <w:sz w:val="20"/>
+      </w:rPr>
+    </w:lvl>
+    <w:lvl w:ilvl="4" w:tentative="1">
+      <w:start w:val="1"/>
+      <w:numFmt w:val="bullet"/>
+      <w:lvlText w:val=""/>
+      <w:lvlJc w:val="left"/>
+      <w:pPr>
+        <w:tabs>
+          <w:tab w:val="num" w:pos="3600"/>
+        </w:tabs>
+        <w:ind w:left="3600" w:hanging="360"/>
+      </w:pPr>
+      <w:rPr>
+        <w:rFonts w:ascii="Wingdings" w:hAnsi="Wingdings" w:hint="default"/>
+        <w:sz w:val="20"/>
+      </w:rPr>
+    </w:lvl>
+    <w:lvl w:ilvl="5" w:tentative="1">
+      <w:start w:val="1"/>
+      <w:numFmt w:val="bullet"/>
+      <w:lvlText w:val=""/>
+      <w:lvlJc w:val="left"/>
+      <w:pPr>
+        <w:tabs>
+          <w:tab w:val="num" w:pos="4320"/>
+        </w:tabs>
+        <w:ind w:left="4320" w:hanging="360"/>
+      </w:pPr>
+      <w:rPr>
+        <w:rFonts w:ascii="Wingdings" w:hAnsi="Wingdings" w:hint="default"/>
+        <w:sz w:val="20"/>
+      </w:rPr>
+    </w:lvl>
+    <w:lvl w:ilvl="6" w:tentative="1">
+      <w:start w:val="1"/>
+      <w:numFmt w:val="bullet"/>
+      <w:lvlText w:val=""/>
+      <w:lvlJc w:val="left"/>
+      <w:pPr>
+        <w:tabs>
+          <w:tab w:val="num" w:pos="5040"/>
+        </w:tabs>
+        <w:ind w:left="5040" w:hanging="360"/>
+      </w:pPr>
+      <w:rPr>
+        <w:rFonts w:ascii="Wingdings" w:hAnsi="Wingdings" w:hint="default"/>
+        <w:sz w:val="20"/>
+      </w:rPr>
+    </w:lvl>
+    <w:lvl w:ilvl="7" w:tentative="1">
+      <w:start w:val="1"/>
+      <w:numFmt w:val="bullet"/>
+      <w:lvlText w:val=""/>
+      <w:lvlJc w:val="left"/>
+      <w:pPr>
+        <w:tabs>
+          <w:tab w:val="num" w:pos="5760"/>
+        </w:tabs>
+        <w:ind w:left="5760" w:hanging="360"/>
+      </w:pPr>
+      <w:rPr>
+        <w:rFonts w:ascii="Wingdings" w:hAnsi="Wingdings" w:hint="default"/>
+        <w:sz w:val="20"/>
+      </w:rPr>
+    </w:lvl>
+    <w:lvl w:ilvl="8" w:tentative="1">
+      <w:start w:val="1"/>
+      <w:numFmt w:val="bullet"/>
+      <w:lvlText w:val=""/>
+      <w:lvlJc w:val="left"/>
+      <w:pPr>
+        <w:tabs>
+          <w:tab w:val="num" w:pos="6480"/>
+        </w:tabs>
+        <w:ind w:left="6480" w:hanging="360"/>
+      </w:pPr>
+      <w:rPr>
+        <w:rFonts w:ascii="Wingdings" w:hAnsi="Wingdings" w:hint="default"/>
+        <w:sz w:val="20"/>
+      </w:rPr>
+    </w:lvl>
+  </w:abstractNum>
+  <w:abstractNum w:abstractNumId="6" w15:restartNumberingAfterBreak="0">
     <w:nsid w:val="6EBD2415"/>
     <w:multiLevelType w:val="multilevel"/>
     <w:tmpl w:val="01268EA8"/>
@@ -1216,16 +2417,180 @@
         </w:tabs>
         <w:ind w:left="6480" w:hanging="360"/>
       </w:pPr>
+    </w:lvl>
+  </w:abstractNum>
+  <w:abstractNum w:abstractNumId="7" w15:restartNumberingAfterBreak="0">
+    <w:nsid w:val="7A991028"/>
+    <w:multiLevelType w:val="multilevel"/>
+    <w:tmpl w:val="E864E78C"/>
+    <w:lvl w:ilvl="0">
+      <w:start w:val="1"/>
+      <w:numFmt w:val="bullet"/>
+      <w:lvlText w:val=""/>
+      <w:lvlJc w:val="left"/>
+      <w:pPr>
+        <w:tabs>
+          <w:tab w:val="num" w:pos="720"/>
+        </w:tabs>
+        <w:ind w:left="720" w:hanging="360"/>
+      </w:pPr>
+      <w:rPr>
+        <w:rFonts w:ascii="Symbol" w:hAnsi="Symbol" w:hint="default"/>
+        <w:sz w:val="20"/>
+      </w:rPr>
+    </w:lvl>
+    <w:lvl w:ilvl="1" w:tentative="1">
+      <w:start w:val="1"/>
+      <w:numFmt w:val="bullet"/>
+      <w:lvlText w:val="o"/>
+      <w:lvlJc w:val="left"/>
+      <w:pPr>
+        <w:tabs>
+          <w:tab w:val="num" w:pos="1440"/>
+        </w:tabs>
+        <w:ind w:left="1440" w:hanging="360"/>
+      </w:pPr>
+      <w:rPr>
+        <w:rFonts w:ascii="Courier New" w:hAnsi="Courier New" w:hint="default"/>
+        <w:sz w:val="20"/>
+      </w:rPr>
+    </w:lvl>
+    <w:lvl w:ilvl="2" w:tentative="1">
+      <w:start w:val="1"/>
+      <w:numFmt w:val="bullet"/>
+      <w:lvlText w:val=""/>
+      <w:lvlJc w:val="left"/>
+      <w:pPr>
+        <w:tabs>
+          <w:tab w:val="num" w:pos="2160"/>
+        </w:tabs>
+        <w:ind w:left="2160" w:hanging="360"/>
+      </w:pPr>
+      <w:rPr>
+        <w:rFonts w:ascii="Wingdings" w:hAnsi="Wingdings" w:hint="default"/>
+        <w:sz w:val="20"/>
+      </w:rPr>
+    </w:lvl>
+    <w:lvl w:ilvl="3" w:tentative="1">
+      <w:start w:val="1"/>
+      <w:numFmt w:val="bullet"/>
+      <w:lvlText w:val=""/>
+      <w:lvlJc w:val="left"/>
+      <w:pPr>
+        <w:tabs>
+          <w:tab w:val="num" w:pos="2880"/>
+        </w:tabs>
+        <w:ind w:left="2880" w:hanging="360"/>
+      </w:pPr>
+      <w:rPr>
+        <w:rFonts w:ascii="Wingdings" w:hAnsi="Wingdings" w:hint="default"/>
+        <w:sz w:val="20"/>
+      </w:rPr>
+    </w:lvl>
+    <w:lvl w:ilvl="4" w:tentative="1">
+      <w:start w:val="1"/>
+      <w:numFmt w:val="bullet"/>
+      <w:lvlText w:val=""/>
+      <w:lvlJc w:val="left"/>
+      <w:pPr>
+        <w:tabs>
+          <w:tab w:val="num" w:pos="3600"/>
+        </w:tabs>
+        <w:ind w:left="3600" w:hanging="360"/>
+      </w:pPr>
+      <w:rPr>
+        <w:rFonts w:ascii="Wingdings" w:hAnsi="Wingdings" w:hint="default"/>
+        <w:sz w:val="20"/>
+      </w:rPr>
+    </w:lvl>
+    <w:lvl w:ilvl="5" w:tentative="1">
+      <w:start w:val="1"/>
+      <w:numFmt w:val="bullet"/>
+      <w:lvlText w:val=""/>
+      <w:lvlJc w:val="left"/>
+      <w:pPr>
+        <w:tabs>
+          <w:tab w:val="num" w:pos="4320"/>
+        </w:tabs>
+        <w:ind w:left="4320" w:hanging="360"/>
+      </w:pPr>
+      <w:rPr>
+        <w:rFonts w:ascii="Wingdings" w:hAnsi="Wingdings" w:hint="default"/>
+        <w:sz w:val="20"/>
+      </w:rPr>
+    </w:lvl>
+    <w:lvl w:ilvl="6" w:tentative="1">
+      <w:start w:val="1"/>
+      <w:numFmt w:val="bullet"/>
+      <w:lvlText w:val=""/>
+      <w:lvlJc w:val="left"/>
+      <w:pPr>
+        <w:tabs>
+          <w:tab w:val="num" w:pos="5040"/>
+        </w:tabs>
+        <w:ind w:left="5040" w:hanging="360"/>
+      </w:pPr>
+      <w:rPr>
+        <w:rFonts w:ascii="Wingdings" w:hAnsi="Wingdings" w:hint="default"/>
+        <w:sz w:val="20"/>
+      </w:rPr>
+    </w:lvl>
+    <w:lvl w:ilvl="7" w:tentative="1">
+      <w:start w:val="1"/>
+      <w:numFmt w:val="bullet"/>
+      <w:lvlText w:val=""/>
+      <w:lvlJc w:val="left"/>
+      <w:pPr>
+        <w:tabs>
+          <w:tab w:val="num" w:pos="5760"/>
+        </w:tabs>
+        <w:ind w:left="5760" w:hanging="360"/>
+      </w:pPr>
+      <w:rPr>
+        <w:rFonts w:ascii="Wingdings" w:hAnsi="Wingdings" w:hint="default"/>
+        <w:sz w:val="20"/>
+      </w:rPr>
+    </w:lvl>
+    <w:lvl w:ilvl="8" w:tentative="1">
+      <w:start w:val="1"/>
+      <w:numFmt w:val="bullet"/>
+      <w:lvlText w:val=""/>
+      <w:lvlJc w:val="left"/>
+      <w:pPr>
+        <w:tabs>
+          <w:tab w:val="num" w:pos="6480"/>
+        </w:tabs>
+        <w:ind w:left="6480" w:hanging="360"/>
+      </w:pPr>
+      <w:rPr>
+        <w:rFonts w:ascii="Wingdings" w:hAnsi="Wingdings" w:hint="default"/>
+        <w:sz w:val="20"/>
+      </w:rPr>
     </w:lvl>
   </w:abstractNum>
   <w:num w:numId="1" w16cid:durableId="1746417354">
     <w:abstractNumId w:val="0"/>
   </w:num>
   <w:num w:numId="2" w16cid:durableId="1363047687">
+    <w:abstractNumId w:val="4"/>
+  </w:num>
+  <w:num w:numId="3" w16cid:durableId="871918777">
+    <w:abstractNumId w:val="6"/>
+  </w:num>
+  <w:num w:numId="4" w16cid:durableId="1613627398">
+    <w:abstractNumId w:val="3"/>
+  </w:num>
+  <w:num w:numId="5" w16cid:durableId="1861163149">
     <w:abstractNumId w:val="1"/>
   </w:num>
-  <w:num w:numId="3" w16cid:durableId="871918777">
+  <w:num w:numId="6" w16cid:durableId="1777677574">
     <w:abstractNumId w:val="2"/>
+  </w:num>
+  <w:num w:numId="7" w16cid:durableId="1743991580">
+    <w:abstractNumId w:val="5"/>
+  </w:num>
+  <w:num w:numId="8" w16cid:durableId="1282766645">
+    <w:abstractNumId w:val="7"/>
   </w:num>
 </w:numbering>
 </file>

</xml_diff>